<commit_message>
Update and add project files
</commit_message>
<xml_diff>
--- a/Backend_Dev.docx
+++ b/Backend_Dev.docx
@@ -129,7 +129,7 @@
       <w:r>
         <w:t xml:space="preserve">I Created a free account on </w:t>
       </w:r>
-      <w:hyperlink r:id="rId5" w:history="1">
+      <w:hyperlink r:id="rId6" w:history="1">
         <w:r>
           <w:rPr>
             <w:rStyle w:val="Hyperlink"/>
@@ -224,7 +224,7 @@
                     <pic:cNvPicPr/>
                   </pic:nvPicPr>
                   <pic:blipFill>
-                    <a:blip r:embed="rId6">
+                    <a:blip r:embed="rId7">
                       <a:extLst>
                         <a:ext uri="{28A0092B-C50C-407E-A947-70E740481C1C}">
                           <a14:useLocalDpi xmlns:a14="http://schemas.microsoft.com/office/drawing/2010/main" val="0"/>
@@ -319,21 +319,30 @@
       <w:r>
         <w:br/>
       </w:r>
-      <w:r>
-        <w:t>https://openweathermap.org/current?utm_source=chatgpt.com#geo</w:t>
-      </w:r>
-    </w:p>
-    <w:p>
-      <w:r>
-        <w:t>https://openweathermap.org/api/statistics-api#day</w:t>
-      </w:r>
-    </w:p>
-    <w:p>
-      <w:r>
-        <w:t>a</w:t>
-      </w:r>
-      <w:r>
-        <w:t>nd c</w:t>
+      <w:hyperlink r:id="rId8" w:history="1">
+        <w:r>
+          <w:rPr>
+            <w:rStyle w:val="Hyperlink"/>
+          </w:rPr>
+          <w:t>https://openweathermap.org/current?utm_source=chatgpt.com#geo</w:t>
+        </w:r>
+      </w:hyperlink>
+      <w:r>
+        <w:t xml:space="preserve"> </w:t>
+      </w:r>
+    </w:p>
+    <w:p>
+      <w:r>
+        <w:t>https://openweathermap.org/api/statistics-api#name</w:t>
+      </w:r>
+    </w:p>
+    <w:p/>
+    <w:p>
+      <w:r>
+        <w:t xml:space="preserve">And </w:t>
+      </w:r>
+      <w:r>
+        <w:t>c</w:t>
       </w:r>
       <w:r>
         <w:t xml:space="preserve">opy API call from the Documentation </w:t>
@@ -344,6 +353,7 @@
         <w:rPr>
           <w:noProof/>
         </w:rPr>
+        <w:lastRenderedPageBreak/>
         <w:drawing>
           <wp:inline distT="0" distB="0" distL="0" distR="0" wp14:anchorId="2B2808A5" wp14:editId="027DF8CF">
             <wp:extent cx="5943600" cy="2068195"/>
@@ -360,7 +370,7 @@
                     <pic:cNvPicPr/>
                   </pic:nvPicPr>
                   <pic:blipFill>
-                    <a:blip r:embed="rId7"/>
+                    <a:blip r:embed="rId9"/>
                     <a:stretch>
                       <a:fillRect/>
                     </a:stretch>
@@ -383,15 +393,11 @@
     </w:p>
     <w:p>
       <w:r>
-        <w:rPr>
-          <w:noProof/>
-        </w:rPr>
-        <w:lastRenderedPageBreak/>
         <w:drawing>
-          <wp:inline distT="0" distB="0" distL="0" distR="0" wp14:anchorId="4EF916B0" wp14:editId="46710E28">
-            <wp:extent cx="5943600" cy="3331845"/>
-            <wp:effectExtent l="0" t="0" r="0" b="1905"/>
-            <wp:docPr id="1983612466" name="Picture 1" descr="A screenshot of a computer&#10;&#10;AI-generated content may be incorrect."/>
+          <wp:inline distT="0" distB="0" distL="0" distR="0" wp14:anchorId="6EB2BC43" wp14:editId="48DE2527">
+            <wp:extent cx="5943600" cy="3803015"/>
+            <wp:effectExtent l="0" t="0" r="0" b="6985"/>
+            <wp:docPr id="1178343529" name="Picture 1" descr="A screenshot of a computer&#10;&#10;AI-generated content may be incorrect."/>
             <wp:cNvGraphicFramePr>
               <a:graphicFrameLocks xmlns:a="http://schemas.openxmlformats.org/drawingml/2006/main" noChangeAspect="1"/>
             </wp:cNvGraphicFramePr>
@@ -399,11 +405,11 @@
               <a:graphicData uri="http://schemas.openxmlformats.org/drawingml/2006/picture">
                 <pic:pic xmlns:pic="http://schemas.openxmlformats.org/drawingml/2006/picture">
                   <pic:nvPicPr>
-                    <pic:cNvPr id="1983612466" name="Picture 1" descr="A screenshot of a computer&#10;&#10;AI-generated content may be incorrect."/>
+                    <pic:cNvPr id="1178343529" name="Picture 1" descr="A screenshot of a computer&#10;&#10;AI-generated content may be incorrect."/>
                     <pic:cNvPicPr/>
                   </pic:nvPicPr>
                   <pic:blipFill>
-                    <a:blip r:embed="rId8"/>
+                    <a:blip r:embed="rId10"/>
                     <a:stretch>
                       <a:fillRect/>
                     </a:stretch>
@@ -411,7 +417,7 @@
                   <pic:spPr>
                     <a:xfrm>
                       <a:off x="0" y="0"/>
-                      <a:ext cx="5943600" cy="3331845"/>
+                      <a:ext cx="5943600" cy="3803015"/>
                     </a:xfrm>
                     <a:prstGeom prst="rect">
                       <a:avLst/>
@@ -455,6 +461,7 @@
         </w:numPr>
       </w:pPr>
       <w:r>
+        <w:lastRenderedPageBreak/>
         <w:t xml:space="preserve">Test It in Browser </w:t>
       </w:r>
       <w:r>
@@ -483,7 +490,7 @@
                     <pic:cNvPicPr/>
                   </pic:nvPicPr>
                   <pic:blipFill>
-                    <a:blip r:embed="rId9"/>
+                    <a:blip r:embed="rId11"/>
                     <a:stretch>
                       <a:fillRect/>
                     </a:stretch>
@@ -530,7 +537,7 @@
                     <pic:cNvPicPr/>
                   </pic:nvPicPr>
                   <pic:blipFill>
-                    <a:blip r:embed="rId10"/>
+                    <a:blip r:embed="rId12"/>
                     <a:stretch>
                       <a:fillRect/>
                     </a:stretch>
@@ -560,7 +567,6 @@
         </w:numPr>
       </w:pPr>
       <w:r>
-        <w:lastRenderedPageBreak/>
         <w:t>Test It in Postman</w:t>
       </w:r>
     </w:p>
@@ -570,6 +576,7 @@
         <w:rPr>
           <w:noProof/>
         </w:rPr>
+        <w:lastRenderedPageBreak/>
         <w:drawing>
           <wp:inline distT="0" distB="0" distL="0" distR="0" wp14:anchorId="49460763" wp14:editId="01C14027">
             <wp:extent cx="3830741" cy="6366798"/>
@@ -586,7 +593,7 @@
                     <pic:cNvPicPr/>
                   </pic:nvPicPr>
                   <pic:blipFill>
-                    <a:blip r:embed="rId11"/>
+                    <a:blip r:embed="rId13"/>
                     <a:stretch>
                       <a:fillRect/>
                     </a:stretch>
@@ -612,7 +619,6 @@
         <w:rPr>
           <w:noProof/>
         </w:rPr>
-        <w:lastRenderedPageBreak/>
         <w:drawing>
           <wp:inline distT="0" distB="0" distL="0" distR="0" wp14:anchorId="402DA6EB" wp14:editId="27814D37">
             <wp:extent cx="3783246" cy="1412180"/>
@@ -629,7 +635,7 @@
                     <pic:cNvPicPr/>
                   </pic:nvPicPr>
                   <pic:blipFill>
-                    <a:blip r:embed="rId12"/>
+                    <a:blip r:embed="rId14"/>
                     <a:stretch>
                       <a:fillRect/>
                     </a:stretch>
@@ -658,6 +664,7 @@
         <w:rPr>
           <w:rFonts w:ascii="Segoe UI Emoji" w:hAnsi="Segoe UI Emoji" w:cs="Segoe UI Emoji"/>
         </w:rPr>
+        <w:lastRenderedPageBreak/>
         <w:t>🔧</w:t>
       </w:r>
       <w:r>
@@ -689,19 +696,106 @@
         <w:t>dotenv</w:t>
       </w:r>
       <w:proofErr w:type="spellEnd"/>
-    </w:p>
-    <w:p>
       <w:r>
         <w:br/>
       </w:r>
       <w:r>
-        <w:rPr>
-          <w:rFonts w:ascii="Segoe UI Emoji" w:hAnsi="Segoe UI Emoji" w:cs="Segoe UI Emoji"/>
-        </w:rPr>
-        <w:t>🌦️</w:t>
-      </w:r>
-      <w:r>
-        <w:t xml:space="preserve"> 2. main.py — Fetch + Validate + Save</w:t>
+        <w:drawing>
+          <wp:inline distT="0" distB="0" distL="0" distR="0" wp14:anchorId="14BC19E4" wp14:editId="3EF27518">
+            <wp:extent cx="3277057" cy="4648849"/>
+            <wp:effectExtent l="0" t="0" r="0" b="0"/>
+            <wp:docPr id="644571535" name="Picture 1" descr="A screenshot of a computer&#10;&#10;AI-generated content may be incorrect."/>
+            <wp:cNvGraphicFramePr>
+              <a:graphicFrameLocks xmlns:a="http://schemas.openxmlformats.org/drawingml/2006/main" noChangeAspect="1"/>
+            </wp:cNvGraphicFramePr>
+            <a:graphic xmlns:a="http://schemas.openxmlformats.org/drawingml/2006/main">
+              <a:graphicData uri="http://schemas.openxmlformats.org/drawingml/2006/picture">
+                <pic:pic xmlns:pic="http://schemas.openxmlformats.org/drawingml/2006/picture">
+                  <pic:nvPicPr>
+                    <pic:cNvPr id="644571535" name="Picture 1" descr="A screenshot of a computer&#10;&#10;AI-generated content may be incorrect."/>
+                    <pic:cNvPicPr/>
+                  </pic:nvPicPr>
+                  <pic:blipFill>
+                    <a:blip r:embed="rId15"/>
+                    <a:stretch>
+                      <a:fillRect/>
+                    </a:stretch>
+                  </pic:blipFill>
+                  <pic:spPr>
+                    <a:xfrm>
+                      <a:off x="0" y="0"/>
+                      <a:ext cx="3277057" cy="4648849"/>
+                    </a:xfrm>
+                    <a:prstGeom prst="rect">
+                      <a:avLst/>
+                    </a:prstGeom>
+                  </pic:spPr>
+                </pic:pic>
+              </a:graphicData>
+            </a:graphic>
+          </wp:inline>
+        </w:drawing>
+      </w:r>
+    </w:p>
+    <w:p/>
+    <w:p>
+      <w:r>
+        <w:t xml:space="preserve">  </w:t>
+      </w:r>
+      <w:r>
+        <w:drawing>
+          <wp:inline distT="0" distB="0" distL="0" distR="0" wp14:anchorId="7D757F7E" wp14:editId="52DDB0BF">
+            <wp:extent cx="595862" cy="461772"/>
+            <wp:effectExtent l="0" t="0" r="0" b="0"/>
+            <wp:docPr id="811096424" name="Picture 1" descr="A screen shot of a weather forecast&#10;&#10;AI-generated content may be incorrect."/>
+            <wp:cNvGraphicFramePr>
+              <a:graphicFrameLocks xmlns:a="http://schemas.openxmlformats.org/drawingml/2006/main" noChangeAspect="1"/>
+            </wp:cNvGraphicFramePr>
+            <a:graphic xmlns:a="http://schemas.openxmlformats.org/drawingml/2006/main">
+              <a:graphicData uri="http://schemas.openxmlformats.org/drawingml/2006/picture">
+                <pic:pic xmlns:pic="http://schemas.openxmlformats.org/drawingml/2006/picture">
+                  <pic:nvPicPr>
+                    <pic:cNvPr id="811096424" name="Picture 1" descr="A screen shot of a weather forecast&#10;&#10;AI-generated content may be incorrect."/>
+                    <pic:cNvPicPr/>
+                  </pic:nvPicPr>
+                  <pic:blipFill>
+                    <a:blip r:embed="rId16" cstate="print">
+                      <a:extLst>
+                        <a:ext uri="{28A0092B-C50C-407E-A947-70E740481C1C}">
+                          <a14:useLocalDpi xmlns:a14="http://schemas.microsoft.com/office/drawing/2010/main" val="0"/>
+                        </a:ext>
+                      </a:extLst>
+                    </a:blip>
+                    <a:stretch>
+                      <a:fillRect/>
+                    </a:stretch>
+                  </pic:blipFill>
+                  <pic:spPr>
+                    <a:xfrm>
+                      <a:off x="0" y="0"/>
+                      <a:ext cx="597956" cy="463395"/>
+                    </a:xfrm>
+                    <a:prstGeom prst="rect">
+                      <a:avLst/>
+                    </a:prstGeom>
+                  </pic:spPr>
+                </pic:pic>
+              </a:graphicData>
+            </a:graphic>
+          </wp:inline>
+        </w:drawing>
+      </w:r>
+      <w:r>
+        <w:t xml:space="preserve">   2</w:t>
+      </w:r>
+      <w:r>
+        <w:t xml:space="preserve">. </w:t>
+      </w:r>
+      <w:r>
+        <w:t>fetch_weather</w:t>
+      </w:r>
+      <w:r>
+        <w:t>.py — Fetch + Validate + Save</w:t>
       </w:r>
     </w:p>
     <w:p>
@@ -725,7 +819,7 @@
                     <pic:cNvPicPr/>
                   </pic:nvPicPr>
                   <pic:blipFill>
-                    <a:blip r:embed="rId13"/>
+                    <a:blip r:embed="rId17"/>
                     <a:stretch>
                       <a:fillRect/>
                     </a:stretch>
@@ -754,6 +848,7 @@
         </w:numPr>
       </w:pPr>
       <w:r>
+        <w:lastRenderedPageBreak/>
         <w:t>It loads the API key from the environment variable OPENWEATHER_API_KEY using </w:t>
       </w:r>
       <w:proofErr w:type="spellStart"/>
@@ -790,7 +885,7 @@
       <w:r>
         <w:t>The API key is inserted into the </w:t>
       </w:r>
-      <w:hyperlink r:id="rId14" w:history="1">
+      <w:hyperlink r:id="rId18" w:history="1">
         <w:r>
           <w:rPr>
             <w:rStyle w:val="Hyperlink"/>
@@ -807,7 +902,6 @@
         <w:rPr>
           <w:noProof/>
         </w:rPr>
-        <w:lastRenderedPageBreak/>
         <w:drawing>
           <wp:inline distT="0" distB="0" distL="0" distR="0" wp14:anchorId="51371687" wp14:editId="160C0D60">
             <wp:extent cx="5943600" cy="4180840"/>
@@ -824,7 +918,7 @@
                     <pic:cNvPicPr/>
                   </pic:nvPicPr>
                   <pic:blipFill>
-                    <a:blip r:embed="rId15"/>
+                    <a:blip r:embed="rId19"/>
                     <a:stretch>
                       <a:fillRect/>
                     </a:stretch>
@@ -848,74 +942,165 @@
     <w:p/>
     <w:p/>
     <w:p>
+      <w:pPr>
+        <w:pStyle w:val="Heading1"/>
+      </w:pPr>
+      <w:r>
+        <w:t xml:space="preserve"> Part 2: Designing and Implementing RESTful API with CRUD Operations </w:t>
+      </w:r>
+    </w:p>
+    <w:p>
+      <w:r>
+        <w:t>Build REST API (</w:t>
+      </w:r>
+      <w:proofErr w:type="spellStart"/>
+      <w:r>
+        <w:t>FastAPI</w:t>
+      </w:r>
+      <w:proofErr w:type="spellEnd"/>
+      <w:r>
+        <w:t xml:space="preserve"> + MongoDB)</w:t>
+      </w:r>
+    </w:p>
+    <w:p/>
+    <w:p>
+      <w:r>
+        <w:t>Install Required Libraries</w:t>
+      </w:r>
+      <w:r>
+        <w:br/>
+        <w:t xml:space="preserve">pip install </w:t>
+      </w:r>
+      <w:proofErr w:type="spellStart"/>
+      <w:r>
+        <w:t>fastapi</w:t>
+      </w:r>
+      <w:proofErr w:type="spellEnd"/>
       <w:r>
         <w:t xml:space="preserve"> </w:t>
       </w:r>
-      <w:r>
-        <w:rPr>
-          <w:i/>
-          <w:iCs/>
-        </w:rPr>
-        <w:t xml:space="preserve">Part 2: Designing and Implementing RESTful API with CRUD Operations </w:t>
-      </w:r>
-    </w:p>
-    <w:p>
-      <w:r>
-        <w:t>Build REST API (</w:t>
-      </w:r>
       <w:proofErr w:type="spellStart"/>
       <w:r>
+        <w:t>uvicorn</w:t>
+      </w:r>
+      <w:proofErr w:type="spellEnd"/>
+      <w:r>
+        <w:t xml:space="preserve"> </w:t>
+      </w:r>
+    </w:p>
+    <w:p>
+      <w:pPr>
+        <w:pStyle w:val="Heading2"/>
+      </w:pPr>
+      <w:r>
+        <w:lastRenderedPageBreak/>
+        <w:t>Create</w:t>
+      </w:r>
+      <w:r>
+        <w:t>d</w:t>
+      </w:r>
+      <w:r>
+        <w:t xml:space="preserve"> a main.py</w:t>
+      </w:r>
+      <w:r>
+        <w:t xml:space="preserve"> file that will be your </w:t>
+      </w:r>
+      <w:proofErr w:type="spellStart"/>
+      <w:r>
         <w:t>FastAPI</w:t>
       </w:r>
       <w:proofErr w:type="spellEnd"/>
       <w:r>
-        <w:t xml:space="preserve"> + MongoDB)</w:t>
-      </w:r>
-    </w:p>
-    <w:p/>
-    <w:p>
-      <w:r>
-        <w:t>Install Required Libraries</w:t>
+        <w:t xml:space="preserve"> server for the CRUD API.</w:t>
+      </w:r>
+    </w:p>
+    <w:p>
+      <w:r>
+        <w:t>Run the Server</w:t>
+      </w:r>
+    </w:p>
+    <w:p>
+      <w:proofErr w:type="spellStart"/>
+      <w:r>
+        <w:t>uvicorn</w:t>
+      </w:r>
+      <w:proofErr w:type="spellEnd"/>
+      <w:r>
+        <w:t xml:space="preserve"> </w:t>
+      </w:r>
+      <w:proofErr w:type="spellStart"/>
+      <w:r>
+        <w:t>main:app</w:t>
+      </w:r>
+      <w:proofErr w:type="spellEnd"/>
+      <w:r>
+        <w:t xml:space="preserve"> </w:t>
+      </w:r>
+      <w:r>
+        <w:t>–</w:t>
+      </w:r>
+      <w:r>
+        <w:t>reload</w:t>
       </w:r>
       <w:r>
         <w:br/>
       </w:r>
       <w:r>
-        <w:t xml:space="preserve">pip install </w:t>
+        <w:t>python --version</w:t>
+      </w:r>
+    </w:p>
+    <w:p>
+      <w:r>
+        <w:t xml:space="preserve">pip show </w:t>
       </w:r>
       <w:proofErr w:type="spellStart"/>
       <w:r>
-        <w:t>fastapi</w:t>
+        <w:t>uvicorn</w:t>
       </w:r>
       <w:proofErr w:type="spellEnd"/>
       <w:r>
-        <w:t xml:space="preserve"> </w:t>
-      </w:r>
-      <w:proofErr w:type="spellStart"/>
-      <w:r>
-        <w:t>uvicorn</w:t>
-      </w:r>
-      <w:proofErr w:type="spellEnd"/>
-      <w:r>
-        <w:t xml:space="preserve"> </w:t>
-      </w:r>
-    </w:p>
-    <w:p>
-      <w:pPr>
-        <w:numPr>
-          <w:ilvl w:val="0"/>
-          <w:numId w:val="11"/>
-        </w:numPr>
-      </w:pPr>
+        <w:br/>
+      </w:r>
+      <w:r>
+        <w:br/>
+      </w:r>
+    </w:p>
+    <w:p>
+      <w:r>
+        <w:t xml:space="preserve">Visit </w:t>
+      </w:r>
+      <w:hyperlink r:id="rId20" w:tgtFrame="_new" w:history="1">
+        <w:r>
+          <w:rPr>
+            <w:rStyle w:val="Hyperlink"/>
+          </w:rPr>
+          <w:t>http://</w:t>
+        </w:r>
+        <w:r>
+          <w:rPr>
+            <w:rStyle w:val="Hyperlink"/>
+          </w:rPr>
+          <w:t>1</w:t>
+        </w:r>
+        <w:r>
+          <w:rPr>
+            <w:rStyle w:val="Hyperlink"/>
+          </w:rPr>
+          <w:t>27.0.0.1:8000/docs</w:t>
+        </w:r>
+      </w:hyperlink>
+      <w:r>
+        <w:t xml:space="preserve"> to see the </w:t>
+      </w:r>
       <w:r>
         <w:rPr>
           <w:b/>
           <w:bCs/>
         </w:rPr>
-        <w:t>Create a new main.py</w:t>
-      </w:r>
-      <w:r>
-        <w:t xml:space="preserve"> file that will be your </w:t>
+        <w:t>Swagger UI</w:t>
+      </w:r>
+      <w:r>
+        <w:t xml:space="preserve"> automatically generated by </w:t>
       </w:r>
       <w:proofErr w:type="spellStart"/>
       <w:r>
@@ -923,10 +1108,1594 @@
       </w:r>
       <w:proofErr w:type="spellEnd"/>
       <w:r>
-        <w:t xml:space="preserve"> server for the CRUD API.</w:t>
+        <w:t>.</w:t>
+      </w:r>
+    </w:p>
+    <w:p>
+      <w:r>
+        <w:drawing>
+          <wp:inline distT="0" distB="0" distL="0" distR="0" wp14:anchorId="327A8C02" wp14:editId="2259F0A9">
+            <wp:extent cx="3143689" cy="3105583"/>
+            <wp:effectExtent l="0" t="0" r="0" b="0"/>
+            <wp:docPr id="2143335822" name="Picture 1" descr="A screenshot of a computer&#10;&#10;AI-generated content may be incorrect."/>
+            <wp:cNvGraphicFramePr>
+              <a:graphicFrameLocks xmlns:a="http://schemas.openxmlformats.org/drawingml/2006/main" noChangeAspect="1"/>
+            </wp:cNvGraphicFramePr>
+            <a:graphic xmlns:a="http://schemas.openxmlformats.org/drawingml/2006/main">
+              <a:graphicData uri="http://schemas.openxmlformats.org/drawingml/2006/picture">
+                <pic:pic xmlns:pic="http://schemas.openxmlformats.org/drawingml/2006/picture">
+                  <pic:nvPicPr>
+                    <pic:cNvPr id="2143335822" name="Picture 1" descr="A screenshot of a computer&#10;&#10;AI-generated content may be incorrect."/>
+                    <pic:cNvPicPr/>
+                  </pic:nvPicPr>
+                  <pic:blipFill>
+                    <a:blip r:embed="rId21"/>
+                    <a:stretch>
+                      <a:fillRect/>
+                    </a:stretch>
+                  </pic:blipFill>
+                  <pic:spPr>
+                    <a:xfrm>
+                      <a:off x="0" y="0"/>
+                      <a:ext cx="3143689" cy="3105583"/>
+                    </a:xfrm>
+                    <a:prstGeom prst="rect">
+                      <a:avLst/>
+                    </a:prstGeom>
+                  </pic:spPr>
+                </pic:pic>
+              </a:graphicData>
+            </a:graphic>
+          </wp:inline>
+        </w:drawing>
+      </w:r>
+    </w:p>
+    <w:p>
+      <w:r>
+        <w:lastRenderedPageBreak/>
+        <w:drawing>
+          <wp:inline distT="0" distB="0" distL="0" distR="0" wp14:anchorId="14488AC2" wp14:editId="78D6E3F8">
+            <wp:extent cx="1147482" cy="942069"/>
+            <wp:effectExtent l="0" t="0" r="0" b="0"/>
+            <wp:docPr id="2109300490" name="Picture 1" descr="A screenshot of a computer&#10;&#10;AI-generated content may be incorrect."/>
+            <wp:cNvGraphicFramePr>
+              <a:graphicFrameLocks xmlns:a="http://schemas.openxmlformats.org/drawingml/2006/main" noChangeAspect="1"/>
+            </wp:cNvGraphicFramePr>
+            <a:graphic xmlns:a="http://schemas.openxmlformats.org/drawingml/2006/main">
+              <a:graphicData uri="http://schemas.openxmlformats.org/drawingml/2006/picture">
+                <pic:pic xmlns:pic="http://schemas.openxmlformats.org/drawingml/2006/picture">
+                  <pic:nvPicPr>
+                    <pic:cNvPr id="2109300490" name="Picture 1" descr="A screenshot of a computer&#10;&#10;AI-generated content may be incorrect."/>
+                    <pic:cNvPicPr/>
+                  </pic:nvPicPr>
+                  <pic:blipFill>
+                    <a:blip r:embed="rId22"/>
+                    <a:stretch>
+                      <a:fillRect/>
+                    </a:stretch>
+                  </pic:blipFill>
+                  <pic:spPr>
+                    <a:xfrm>
+                      <a:off x="0" y="0"/>
+                      <a:ext cx="1160912" cy="953095"/>
+                    </a:xfrm>
+                    <a:prstGeom prst="rect">
+                      <a:avLst/>
+                    </a:prstGeom>
+                  </pic:spPr>
+                </pic:pic>
+              </a:graphicData>
+            </a:graphic>
+          </wp:inline>
+        </w:drawing>
+      </w:r>
+      <w:r>
+        <w:br/>
+      </w:r>
+      <w:r>
+        <w:drawing>
+          <wp:inline distT="0" distB="0" distL="0" distR="0" wp14:anchorId="76EE3174" wp14:editId="42E66F7A">
+            <wp:extent cx="2753109" cy="5372850"/>
+            <wp:effectExtent l="0" t="0" r="9525" b="0"/>
+            <wp:docPr id="1569418800" name="Picture 1" descr="A screenshot of a computer program&#10;&#10;AI-generated content may be incorrect."/>
+            <wp:cNvGraphicFramePr>
+              <a:graphicFrameLocks xmlns:a="http://schemas.openxmlformats.org/drawingml/2006/main" noChangeAspect="1"/>
+            </wp:cNvGraphicFramePr>
+            <a:graphic xmlns:a="http://schemas.openxmlformats.org/drawingml/2006/main">
+              <a:graphicData uri="http://schemas.openxmlformats.org/drawingml/2006/picture">
+                <pic:pic xmlns:pic="http://schemas.openxmlformats.org/drawingml/2006/picture">
+                  <pic:nvPicPr>
+                    <pic:cNvPr id="1569418800" name="Picture 1" descr="A screenshot of a computer program&#10;&#10;AI-generated content may be incorrect."/>
+                    <pic:cNvPicPr/>
+                  </pic:nvPicPr>
+                  <pic:blipFill>
+                    <a:blip r:embed="rId23"/>
+                    <a:stretch>
+                      <a:fillRect/>
+                    </a:stretch>
+                  </pic:blipFill>
+                  <pic:spPr>
+                    <a:xfrm>
+                      <a:off x="0" y="0"/>
+                      <a:ext cx="2753109" cy="5372850"/>
+                    </a:xfrm>
+                    <a:prstGeom prst="rect">
+                      <a:avLst/>
+                    </a:prstGeom>
+                  </pic:spPr>
+                </pic:pic>
+              </a:graphicData>
+            </a:graphic>
+          </wp:inline>
+        </w:drawing>
+      </w:r>
+      <w:r>
+        <w:br/>
+      </w:r>
+      <w:r>
+        <w:lastRenderedPageBreak/>
+        <w:drawing>
+          <wp:inline distT="0" distB="0" distL="0" distR="0" wp14:anchorId="684134EE" wp14:editId="6DC6C565">
+            <wp:extent cx="5943600" cy="5687060"/>
+            <wp:effectExtent l="0" t="0" r="0" b="8890"/>
+            <wp:docPr id="584537155" name="Picture 1" descr="A screenshot of a computer&#10;&#10;AI-generated content may be incorrect."/>
+            <wp:cNvGraphicFramePr>
+              <a:graphicFrameLocks xmlns:a="http://schemas.openxmlformats.org/drawingml/2006/main" noChangeAspect="1"/>
+            </wp:cNvGraphicFramePr>
+            <a:graphic xmlns:a="http://schemas.openxmlformats.org/drawingml/2006/main">
+              <a:graphicData uri="http://schemas.openxmlformats.org/drawingml/2006/picture">
+                <pic:pic xmlns:pic="http://schemas.openxmlformats.org/drawingml/2006/picture">
+                  <pic:nvPicPr>
+                    <pic:cNvPr id="584537155" name="Picture 1" descr="A screenshot of a computer&#10;&#10;AI-generated content may be incorrect."/>
+                    <pic:cNvPicPr/>
+                  </pic:nvPicPr>
+                  <pic:blipFill>
+                    <a:blip r:embed="rId24"/>
+                    <a:stretch>
+                      <a:fillRect/>
+                    </a:stretch>
+                  </pic:blipFill>
+                  <pic:spPr>
+                    <a:xfrm>
+                      <a:off x="0" y="0"/>
+                      <a:ext cx="5943600" cy="5687060"/>
+                    </a:xfrm>
+                    <a:prstGeom prst="rect">
+                      <a:avLst/>
+                    </a:prstGeom>
+                  </pic:spPr>
+                </pic:pic>
+              </a:graphicData>
+            </a:graphic>
+          </wp:inline>
+        </w:drawing>
       </w:r>
     </w:p>
     <w:p/>
+    <w:p>
+      <w:r>
+        <w:lastRenderedPageBreak/>
+        <w:drawing>
+          <wp:inline distT="0" distB="0" distL="0" distR="0" wp14:anchorId="17E9E4A6" wp14:editId="391527D6">
+            <wp:extent cx="5943600" cy="3129915"/>
+            <wp:effectExtent l="0" t="0" r="0" b="0"/>
+            <wp:docPr id="1543121531" name="Picture 1" descr="A screenshot of a computer&#10;&#10;AI-generated content may be incorrect."/>
+            <wp:cNvGraphicFramePr>
+              <a:graphicFrameLocks xmlns:a="http://schemas.openxmlformats.org/drawingml/2006/main" noChangeAspect="1"/>
+            </wp:cNvGraphicFramePr>
+            <a:graphic xmlns:a="http://schemas.openxmlformats.org/drawingml/2006/main">
+              <a:graphicData uri="http://schemas.openxmlformats.org/drawingml/2006/picture">
+                <pic:pic xmlns:pic="http://schemas.openxmlformats.org/drawingml/2006/picture">
+                  <pic:nvPicPr>
+                    <pic:cNvPr id="1543121531" name="Picture 1" descr="A screenshot of a computer&#10;&#10;AI-generated content may be incorrect."/>
+                    <pic:cNvPicPr/>
+                  </pic:nvPicPr>
+                  <pic:blipFill>
+                    <a:blip r:embed="rId25"/>
+                    <a:stretch>
+                      <a:fillRect/>
+                    </a:stretch>
+                  </pic:blipFill>
+                  <pic:spPr>
+                    <a:xfrm>
+                      <a:off x="0" y="0"/>
+                      <a:ext cx="5943600" cy="3129915"/>
+                    </a:xfrm>
+                    <a:prstGeom prst="rect">
+                      <a:avLst/>
+                    </a:prstGeom>
+                  </pic:spPr>
+                </pic:pic>
+              </a:graphicData>
+            </a:graphic>
+          </wp:inline>
+        </w:drawing>
+      </w:r>
+    </w:p>
+    <w:p>
+      <w:r>
+        <w:t>6839f0bbf3fb6891f3a5bea2</w:t>
+      </w:r>
+      <w:r>
+        <w:t xml:space="preserve"> Update the data under this ID</w:t>
+      </w:r>
+    </w:p>
+    <w:p>
+      <w:r>
+        <w:drawing>
+          <wp:inline distT="0" distB="0" distL="0" distR="0" wp14:anchorId="340DBB19" wp14:editId="1FA06F6B">
+            <wp:extent cx="5943600" cy="3832225"/>
+            <wp:effectExtent l="0" t="0" r="0" b="0"/>
+            <wp:docPr id="697046201" name="Picture 1" descr="A screenshot of a computer code&#10;&#10;AI-generated content may be incorrect."/>
+            <wp:cNvGraphicFramePr>
+              <a:graphicFrameLocks xmlns:a="http://schemas.openxmlformats.org/drawingml/2006/main" noChangeAspect="1"/>
+            </wp:cNvGraphicFramePr>
+            <a:graphic xmlns:a="http://schemas.openxmlformats.org/drawingml/2006/main">
+              <a:graphicData uri="http://schemas.openxmlformats.org/drawingml/2006/picture">
+                <pic:pic xmlns:pic="http://schemas.openxmlformats.org/drawingml/2006/picture">
+                  <pic:nvPicPr>
+                    <pic:cNvPr id="697046201" name="Picture 1" descr="A screenshot of a computer code&#10;&#10;AI-generated content may be incorrect."/>
+                    <pic:cNvPicPr/>
+                  </pic:nvPicPr>
+                  <pic:blipFill>
+                    <a:blip r:embed="rId26"/>
+                    <a:stretch>
+                      <a:fillRect/>
+                    </a:stretch>
+                  </pic:blipFill>
+                  <pic:spPr>
+                    <a:xfrm>
+                      <a:off x="0" y="0"/>
+                      <a:ext cx="5943600" cy="3832225"/>
+                    </a:xfrm>
+                    <a:prstGeom prst="rect">
+                      <a:avLst/>
+                    </a:prstGeom>
+                  </pic:spPr>
+                </pic:pic>
+              </a:graphicData>
+            </a:graphic>
+          </wp:inline>
+        </w:drawing>
+      </w:r>
+    </w:p>
+    <w:p>
+      <w:r>
+        <w:lastRenderedPageBreak/>
+        <w:drawing>
+          <wp:inline distT="0" distB="0" distL="0" distR="0" wp14:anchorId="7A781BF3" wp14:editId="49737154">
+            <wp:extent cx="4877481" cy="8202170"/>
+            <wp:effectExtent l="0" t="0" r="0" b="8890"/>
+            <wp:docPr id="438477753" name="Picture 1" descr="A screenshot of a computer&#10;&#10;AI-generated content may be incorrect."/>
+            <wp:cNvGraphicFramePr>
+              <a:graphicFrameLocks xmlns:a="http://schemas.openxmlformats.org/drawingml/2006/main" noChangeAspect="1"/>
+            </wp:cNvGraphicFramePr>
+            <a:graphic xmlns:a="http://schemas.openxmlformats.org/drawingml/2006/main">
+              <a:graphicData uri="http://schemas.openxmlformats.org/drawingml/2006/picture">
+                <pic:pic xmlns:pic="http://schemas.openxmlformats.org/drawingml/2006/picture">
+                  <pic:nvPicPr>
+                    <pic:cNvPr id="438477753" name="Picture 1" descr="A screenshot of a computer&#10;&#10;AI-generated content may be incorrect."/>
+                    <pic:cNvPicPr/>
+                  </pic:nvPicPr>
+                  <pic:blipFill>
+                    <a:blip r:embed="rId27"/>
+                    <a:stretch>
+                      <a:fillRect/>
+                    </a:stretch>
+                  </pic:blipFill>
+                  <pic:spPr>
+                    <a:xfrm>
+                      <a:off x="0" y="0"/>
+                      <a:ext cx="4877481" cy="8202170"/>
+                    </a:xfrm>
+                    <a:prstGeom prst="rect">
+                      <a:avLst/>
+                    </a:prstGeom>
+                  </pic:spPr>
+                </pic:pic>
+              </a:graphicData>
+            </a:graphic>
+          </wp:inline>
+        </w:drawing>
+      </w:r>
+      <w:r>
+        <w:t xml:space="preserve"> </w:t>
+      </w:r>
+      <w:r>
+        <w:lastRenderedPageBreak/>
+        <w:drawing>
+          <wp:inline distT="0" distB="0" distL="0" distR="0" wp14:anchorId="6E9BA2A4" wp14:editId="63BB707A">
+            <wp:extent cx="3238952" cy="2743583"/>
+            <wp:effectExtent l="0" t="0" r="0" b="0"/>
+            <wp:docPr id="1543257052" name="Picture 1" descr="A screenshot of a computer&#10;&#10;AI-generated content may be incorrect."/>
+            <wp:cNvGraphicFramePr>
+              <a:graphicFrameLocks xmlns:a="http://schemas.openxmlformats.org/drawingml/2006/main" noChangeAspect="1"/>
+            </wp:cNvGraphicFramePr>
+            <a:graphic xmlns:a="http://schemas.openxmlformats.org/drawingml/2006/main">
+              <a:graphicData uri="http://schemas.openxmlformats.org/drawingml/2006/picture">
+                <pic:pic xmlns:pic="http://schemas.openxmlformats.org/drawingml/2006/picture">
+                  <pic:nvPicPr>
+                    <pic:cNvPr id="1543257052" name="Picture 1" descr="A screenshot of a computer&#10;&#10;AI-generated content may be incorrect."/>
+                    <pic:cNvPicPr/>
+                  </pic:nvPicPr>
+                  <pic:blipFill>
+                    <a:blip r:embed="rId28"/>
+                    <a:stretch>
+                      <a:fillRect/>
+                    </a:stretch>
+                  </pic:blipFill>
+                  <pic:spPr>
+                    <a:xfrm>
+                      <a:off x="0" y="0"/>
+                      <a:ext cx="3238952" cy="2743583"/>
+                    </a:xfrm>
+                    <a:prstGeom prst="rect">
+                      <a:avLst/>
+                    </a:prstGeom>
+                  </pic:spPr>
+                </pic:pic>
+              </a:graphicData>
+            </a:graphic>
+          </wp:inline>
+        </w:drawing>
+      </w:r>
+    </w:p>
+    <w:p>
+      <w:r>
+        <w:drawing>
+          <wp:inline distT="0" distB="0" distL="0" distR="0" wp14:anchorId="4159FEFF" wp14:editId="3075BF10">
+            <wp:extent cx="5943600" cy="4048125"/>
+            <wp:effectExtent l="0" t="0" r="0" b="9525"/>
+            <wp:docPr id="617000050" name="Picture 1" descr="A screenshot of a computer&#10;&#10;AI-generated content may be incorrect."/>
+            <wp:cNvGraphicFramePr>
+              <a:graphicFrameLocks xmlns:a="http://schemas.openxmlformats.org/drawingml/2006/main" noChangeAspect="1"/>
+            </wp:cNvGraphicFramePr>
+            <a:graphic xmlns:a="http://schemas.openxmlformats.org/drawingml/2006/main">
+              <a:graphicData uri="http://schemas.openxmlformats.org/drawingml/2006/picture">
+                <pic:pic xmlns:pic="http://schemas.openxmlformats.org/drawingml/2006/picture">
+                  <pic:nvPicPr>
+                    <pic:cNvPr id="617000050" name="Picture 1" descr="A screenshot of a computer&#10;&#10;AI-generated content may be incorrect."/>
+                    <pic:cNvPicPr/>
+                  </pic:nvPicPr>
+                  <pic:blipFill>
+                    <a:blip r:embed="rId29"/>
+                    <a:stretch>
+                      <a:fillRect/>
+                    </a:stretch>
+                  </pic:blipFill>
+                  <pic:spPr>
+                    <a:xfrm>
+                      <a:off x="0" y="0"/>
+                      <a:ext cx="5943600" cy="4048125"/>
+                    </a:xfrm>
+                    <a:prstGeom prst="rect">
+                      <a:avLst/>
+                    </a:prstGeom>
+                  </pic:spPr>
+                </pic:pic>
+              </a:graphicData>
+            </a:graphic>
+          </wp:inline>
+        </w:drawing>
+      </w:r>
+    </w:p>
+    <w:p>
+      <w:r>
+        <w:lastRenderedPageBreak/>
+        <w:drawing>
+          <wp:inline distT="0" distB="0" distL="0" distR="0" wp14:anchorId="0ED27B0D" wp14:editId="5E92272F">
+            <wp:extent cx="5943600" cy="4756785"/>
+            <wp:effectExtent l="0" t="0" r="0" b="5715"/>
+            <wp:docPr id="1639475962" name="Picture 1" descr="A screenshot of a computer code&#10;&#10;AI-generated content may be incorrect."/>
+            <wp:cNvGraphicFramePr>
+              <a:graphicFrameLocks xmlns:a="http://schemas.openxmlformats.org/drawingml/2006/main" noChangeAspect="1"/>
+            </wp:cNvGraphicFramePr>
+            <a:graphic xmlns:a="http://schemas.openxmlformats.org/drawingml/2006/main">
+              <a:graphicData uri="http://schemas.openxmlformats.org/drawingml/2006/picture">
+                <pic:pic xmlns:pic="http://schemas.openxmlformats.org/drawingml/2006/picture">
+                  <pic:nvPicPr>
+                    <pic:cNvPr id="1639475962" name="Picture 1" descr="A screenshot of a computer code&#10;&#10;AI-generated content may be incorrect."/>
+                    <pic:cNvPicPr/>
+                  </pic:nvPicPr>
+                  <pic:blipFill>
+                    <a:blip r:embed="rId30"/>
+                    <a:stretch>
+                      <a:fillRect/>
+                    </a:stretch>
+                  </pic:blipFill>
+                  <pic:spPr>
+                    <a:xfrm>
+                      <a:off x="0" y="0"/>
+                      <a:ext cx="5943600" cy="4756785"/>
+                    </a:xfrm>
+                    <a:prstGeom prst="rect">
+                      <a:avLst/>
+                    </a:prstGeom>
+                  </pic:spPr>
+                </pic:pic>
+              </a:graphicData>
+            </a:graphic>
+          </wp:inline>
+        </w:drawing>
+      </w:r>
+    </w:p>
+    <w:p>
+      <w:r>
+        <w:lastRenderedPageBreak/>
+        <w:drawing>
+          <wp:inline distT="0" distB="0" distL="0" distR="0" wp14:anchorId="736AD7B7" wp14:editId="2D58E4BE">
+            <wp:extent cx="5943600" cy="2473960"/>
+            <wp:effectExtent l="0" t="0" r="0" b="2540"/>
+            <wp:docPr id="913485648" name="Picture 1" descr="A screenshot of a computer code&#10;&#10;AI-generated content may be incorrect."/>
+            <wp:cNvGraphicFramePr>
+              <a:graphicFrameLocks xmlns:a="http://schemas.openxmlformats.org/drawingml/2006/main" noChangeAspect="1"/>
+            </wp:cNvGraphicFramePr>
+            <a:graphic xmlns:a="http://schemas.openxmlformats.org/drawingml/2006/main">
+              <a:graphicData uri="http://schemas.openxmlformats.org/drawingml/2006/picture">
+                <pic:pic xmlns:pic="http://schemas.openxmlformats.org/drawingml/2006/picture">
+                  <pic:nvPicPr>
+                    <pic:cNvPr id="913485648" name="Picture 1" descr="A screenshot of a computer code&#10;&#10;AI-generated content may be incorrect."/>
+                    <pic:cNvPicPr/>
+                  </pic:nvPicPr>
+                  <pic:blipFill>
+                    <a:blip r:embed="rId31"/>
+                    <a:stretch>
+                      <a:fillRect/>
+                    </a:stretch>
+                  </pic:blipFill>
+                  <pic:spPr>
+                    <a:xfrm>
+                      <a:off x="0" y="0"/>
+                      <a:ext cx="5943600" cy="2473960"/>
+                    </a:xfrm>
+                    <a:prstGeom prst="rect">
+                      <a:avLst/>
+                    </a:prstGeom>
+                  </pic:spPr>
+                </pic:pic>
+              </a:graphicData>
+            </a:graphic>
+          </wp:inline>
+        </w:drawing>
+      </w:r>
+      <w:r>
+        <w:drawing>
+          <wp:inline distT="0" distB="0" distL="0" distR="0" wp14:anchorId="72378346" wp14:editId="519D29CF">
+            <wp:extent cx="3267531" cy="5525271"/>
+            <wp:effectExtent l="0" t="0" r="9525" b="0"/>
+            <wp:docPr id="864496117" name="Picture 1" descr="A screenshot of a computer&#10;&#10;AI-generated content may be incorrect."/>
+            <wp:cNvGraphicFramePr>
+              <a:graphicFrameLocks xmlns:a="http://schemas.openxmlformats.org/drawingml/2006/main" noChangeAspect="1"/>
+            </wp:cNvGraphicFramePr>
+            <a:graphic xmlns:a="http://schemas.openxmlformats.org/drawingml/2006/main">
+              <a:graphicData uri="http://schemas.openxmlformats.org/drawingml/2006/picture">
+                <pic:pic xmlns:pic="http://schemas.openxmlformats.org/drawingml/2006/picture">
+                  <pic:nvPicPr>
+                    <pic:cNvPr id="864496117" name="Picture 1" descr="A screenshot of a computer&#10;&#10;AI-generated content may be incorrect."/>
+                    <pic:cNvPicPr/>
+                  </pic:nvPicPr>
+                  <pic:blipFill>
+                    <a:blip r:embed="rId32"/>
+                    <a:stretch>
+                      <a:fillRect/>
+                    </a:stretch>
+                  </pic:blipFill>
+                  <pic:spPr>
+                    <a:xfrm>
+                      <a:off x="0" y="0"/>
+                      <a:ext cx="3267531" cy="5525271"/>
+                    </a:xfrm>
+                    <a:prstGeom prst="rect">
+                      <a:avLst/>
+                    </a:prstGeom>
+                  </pic:spPr>
+                </pic:pic>
+              </a:graphicData>
+            </a:graphic>
+          </wp:inline>
+        </w:drawing>
+      </w:r>
+    </w:p>
+    <w:p>
+      <w:r>
+        <w:lastRenderedPageBreak/>
+        <w:drawing>
+          <wp:inline distT="0" distB="0" distL="0" distR="0" wp14:anchorId="2A41F416" wp14:editId="3D0DC93D">
+            <wp:extent cx="3210373" cy="5591955"/>
+            <wp:effectExtent l="0" t="0" r="9525" b="8890"/>
+            <wp:docPr id="822119574" name="Picture 1" descr="A screenshot of a computer&#10;&#10;AI-generated content may be incorrect."/>
+            <wp:cNvGraphicFramePr>
+              <a:graphicFrameLocks xmlns:a="http://schemas.openxmlformats.org/drawingml/2006/main" noChangeAspect="1"/>
+            </wp:cNvGraphicFramePr>
+            <a:graphic xmlns:a="http://schemas.openxmlformats.org/drawingml/2006/main">
+              <a:graphicData uri="http://schemas.openxmlformats.org/drawingml/2006/picture">
+                <pic:pic xmlns:pic="http://schemas.openxmlformats.org/drawingml/2006/picture">
+                  <pic:nvPicPr>
+                    <pic:cNvPr id="822119574" name="Picture 1" descr="A screenshot of a computer&#10;&#10;AI-generated content may be incorrect."/>
+                    <pic:cNvPicPr/>
+                  </pic:nvPicPr>
+                  <pic:blipFill>
+                    <a:blip r:embed="rId33"/>
+                    <a:stretch>
+                      <a:fillRect/>
+                    </a:stretch>
+                  </pic:blipFill>
+                  <pic:spPr>
+                    <a:xfrm>
+                      <a:off x="0" y="0"/>
+                      <a:ext cx="3210373" cy="5591955"/>
+                    </a:xfrm>
+                    <a:prstGeom prst="rect">
+                      <a:avLst/>
+                    </a:prstGeom>
+                  </pic:spPr>
+                </pic:pic>
+              </a:graphicData>
+            </a:graphic>
+          </wp:inline>
+        </w:drawing>
+      </w:r>
+    </w:p>
+    <w:p>
+      <w:r>
+        <w:t>Under the Id I changed the data from San Francisco’ data to Miami’s data</w:t>
+      </w:r>
+      <w:r>
+        <w:br/>
+      </w:r>
+    </w:p>
+    <w:p/>
+    <w:p/>
+    <w:p>
+      <w:pPr>
+        <w:rPr>
+          <w:noProof/>
+        </w:rPr>
+      </w:pPr>
+      <w:r>
+        <w:lastRenderedPageBreak/>
+        <w:br/>
+      </w:r>
+      <w:r>
+        <w:rPr>
+          <w:noProof/>
+        </w:rPr>
+        <w:t xml:space="preserve"> </w:t>
+      </w:r>
+      <w:r>
+        <w:rPr>
+          <w:noProof/>
+        </w:rPr>
+        <w:drawing>
+          <wp:inline distT="0" distB="0" distL="0" distR="0" wp14:anchorId="0D0FCDAD" wp14:editId="0AA8A112">
+            <wp:extent cx="5943600" cy="4451985"/>
+            <wp:effectExtent l="0" t="0" r="0" b="5715"/>
+            <wp:docPr id="544833551" name="Picture 1" descr="Screens screenshot of a computer program&#10;&#10;AI-generated content may be incorrect."/>
+            <wp:cNvGraphicFramePr>
+              <a:graphicFrameLocks xmlns:a="http://schemas.openxmlformats.org/drawingml/2006/main" noChangeAspect="1"/>
+            </wp:cNvGraphicFramePr>
+            <a:graphic xmlns:a="http://schemas.openxmlformats.org/drawingml/2006/main">
+              <a:graphicData uri="http://schemas.openxmlformats.org/drawingml/2006/picture">
+                <pic:pic xmlns:pic="http://schemas.openxmlformats.org/drawingml/2006/picture">
+                  <pic:nvPicPr>
+                    <pic:cNvPr id="544833551" name="Picture 1" descr="Screens screenshot of a computer program&#10;&#10;AI-generated content may be incorrect."/>
+                    <pic:cNvPicPr/>
+                  </pic:nvPicPr>
+                  <pic:blipFill>
+                    <a:blip r:embed="rId34"/>
+                    <a:stretch>
+                      <a:fillRect/>
+                    </a:stretch>
+                  </pic:blipFill>
+                  <pic:spPr>
+                    <a:xfrm>
+                      <a:off x="0" y="0"/>
+                      <a:ext cx="5943600" cy="4451985"/>
+                    </a:xfrm>
+                    <a:prstGeom prst="rect">
+                      <a:avLst/>
+                    </a:prstGeom>
+                  </pic:spPr>
+                </pic:pic>
+              </a:graphicData>
+            </a:graphic>
+          </wp:inline>
+        </w:drawing>
+      </w:r>
+    </w:p>
+    <w:p>
+      <w:pPr>
+        <w:rPr>
+          <w:noProof/>
+        </w:rPr>
+      </w:pPr>
+    </w:p>
+    <w:p>
+      <w:pPr>
+        <w:rPr>
+          <w:b/>
+          <w:bCs/>
+        </w:rPr>
+      </w:pPr>
+      <w:r>
+        <w:rPr>
+          <w:rFonts w:ascii="Segoe UI Emoji" w:hAnsi="Segoe UI Emoji" w:cs="Segoe UI Emoji"/>
+          <w:b/>
+          <w:bCs/>
+        </w:rPr>
+        <w:t>✅</w:t>
+      </w:r>
+      <w:r>
+        <w:rPr>
+          <w:b/>
+          <w:bCs/>
+        </w:rPr>
+        <w:t xml:space="preserve"> 2. Test GET /</w:t>
+      </w:r>
+      <w:proofErr w:type="gramStart"/>
+      <w:r>
+        <w:rPr>
+          <w:b/>
+          <w:bCs/>
+        </w:rPr>
+        <w:t>weather/{</w:t>
+      </w:r>
+      <w:proofErr w:type="gramEnd"/>
+      <w:r>
+        <w:rPr>
+          <w:b/>
+          <w:bCs/>
+        </w:rPr>
+        <w:t>id} with Non-existent ID</w:t>
+      </w:r>
+    </w:p>
+    <w:p>
+      <w:pPr>
+        <w:rPr>
+          <w:b/>
+          <w:bCs/>
+        </w:rPr>
+      </w:pPr>
+      <w:r>
+        <w:rPr>
+          <w:rFonts w:ascii="Segoe UI Emoji" w:hAnsi="Segoe UI Emoji" w:cs="Segoe UI Emoji"/>
+          <w:b/>
+          <w:bCs/>
+        </w:rPr>
+        <w:t>❌</w:t>
+      </w:r>
+      <w:r>
+        <w:rPr>
+          <w:b/>
+          <w:bCs/>
+        </w:rPr>
+        <w:t xml:space="preserve"> Case: Valid ID, but not in DB</w:t>
+      </w:r>
+    </w:p>
+    <w:p>
+      <w:pPr>
+        <w:numPr>
+          <w:ilvl w:val="0"/>
+          <w:numId w:val="14"/>
+        </w:numPr>
+      </w:pPr>
+      <w:r>
+        <w:t xml:space="preserve">Input ID: 60b8c0f6e1d1c8d1c8d1c8d1 (or any </w:t>
+      </w:r>
+      <w:proofErr w:type="gramStart"/>
+      <w:r>
+        <w:t>valid-looking</w:t>
+      </w:r>
+      <w:proofErr w:type="gramEnd"/>
+      <w:r>
+        <w:t xml:space="preserve"> but unused ID)</w:t>
+      </w:r>
+    </w:p>
+    <w:p>
+      <w:pPr>
+        <w:numPr>
+          <w:ilvl w:val="0"/>
+          <w:numId w:val="14"/>
+        </w:numPr>
+      </w:pPr>
+      <w:r>
+        <w:t>Expected: 404 Not Found</w:t>
+      </w:r>
+    </w:p>
+    <w:p>
+      <w:pPr>
+        <w:numPr>
+          <w:ilvl w:val="0"/>
+          <w:numId w:val="14"/>
+        </w:numPr>
+      </w:pPr>
+      <w:r>
+        <w:t>Message: "Weather data not found."</w:t>
+      </w:r>
+    </w:p>
+    <w:p>
+      <w:r>
+        <w:rPr>
+          <w:rFonts w:ascii="Segoe UI Emoji" w:hAnsi="Segoe UI Emoji" w:cs="Segoe UI Emoji"/>
+        </w:rPr>
+        <w:t>✅</w:t>
+      </w:r>
+      <w:r>
+        <w:t xml:space="preserve"> </w:t>
+      </w:r>
+      <w:r>
+        <w:rPr>
+          <w:b/>
+          <w:bCs/>
+        </w:rPr>
+        <w:t>What to do:</w:t>
+      </w:r>
+      <w:r>
+        <w:t xml:space="preserve"> Use a random valid </w:t>
+      </w:r>
+      <w:proofErr w:type="spellStart"/>
+      <w:r>
+        <w:t>ObjectId</w:t>
+      </w:r>
+      <w:proofErr w:type="spellEnd"/>
+      <w:r>
+        <w:t xml:space="preserve"> in Swagger or Postman.</w:t>
+      </w:r>
+    </w:p>
+    <w:p>
+      <w:pPr>
+        <w:rPr>
+          <w:noProof/>
+        </w:rPr>
+      </w:pPr>
+    </w:p>
+    <w:p>
+      <w:pPr>
+        <w:rPr>
+          <w:noProof/>
+        </w:rPr>
+      </w:pPr>
+      <w:r>
+        <w:lastRenderedPageBreak/>
+        <w:drawing>
+          <wp:inline distT="0" distB="0" distL="0" distR="0" wp14:anchorId="1A6DE634" wp14:editId="05250AF2">
+            <wp:extent cx="3210373" cy="5591955"/>
+            <wp:effectExtent l="0" t="0" r="9525" b="8890"/>
+            <wp:docPr id="1940070434" name="Picture 1" descr="A screenshot of a computer&#10;&#10;AI-generated content may be incorrect."/>
+            <wp:cNvGraphicFramePr>
+              <a:graphicFrameLocks xmlns:a="http://schemas.openxmlformats.org/drawingml/2006/main" noChangeAspect="1"/>
+            </wp:cNvGraphicFramePr>
+            <a:graphic xmlns:a="http://schemas.openxmlformats.org/drawingml/2006/main">
+              <a:graphicData uri="http://schemas.openxmlformats.org/drawingml/2006/picture">
+                <pic:pic xmlns:pic="http://schemas.openxmlformats.org/drawingml/2006/picture">
+                  <pic:nvPicPr>
+                    <pic:cNvPr id="822119574" name="Picture 1" descr="A screenshot of a computer&#10;&#10;AI-generated content may be incorrect."/>
+                    <pic:cNvPicPr/>
+                  </pic:nvPicPr>
+                  <pic:blipFill>
+                    <a:blip r:embed="rId33"/>
+                    <a:stretch>
+                      <a:fillRect/>
+                    </a:stretch>
+                  </pic:blipFill>
+                  <pic:spPr>
+                    <a:xfrm>
+                      <a:off x="0" y="0"/>
+                      <a:ext cx="3210373" cy="5591955"/>
+                    </a:xfrm>
+                    <a:prstGeom prst="rect">
+                      <a:avLst/>
+                    </a:prstGeom>
+                  </pic:spPr>
+                </pic:pic>
+              </a:graphicData>
+            </a:graphic>
+          </wp:inline>
+        </w:drawing>
+      </w:r>
+    </w:p>
+    <w:p>
+      <w:pPr>
+        <w:rPr>
+          <w:noProof/>
+        </w:rPr>
+      </w:pPr>
+    </w:p>
+    <w:p>
+      <w:pPr>
+        <w:rPr>
+          <w:b/>
+          <w:bCs/>
+          <w:noProof/>
+        </w:rPr>
+      </w:pPr>
+      <w:r>
+        <w:rPr>
+          <w:b/>
+          <w:bCs/>
+          <w:noProof/>
+        </w:rPr>
+        <w:t>3. Test POST /weather with Missing Fields</w:t>
+      </w:r>
+    </w:p>
+    <w:p>
+      <w:pPr>
+        <w:rPr>
+          <w:b/>
+          <w:bCs/>
+          <w:noProof/>
+        </w:rPr>
+      </w:pPr>
+      <w:r>
+        <w:rPr>
+          <w:rFonts w:ascii="Segoe UI Emoji" w:hAnsi="Segoe UI Emoji" w:cs="Segoe UI Emoji"/>
+          <w:b/>
+          <w:bCs/>
+          <w:noProof/>
+        </w:rPr>
+        <w:t>❌</w:t>
+      </w:r>
+      <w:r>
+        <w:rPr>
+          <w:b/>
+          <w:bCs/>
+          <w:noProof/>
+        </w:rPr>
+        <w:t xml:space="preserve"> Case: Missing required fields</w:t>
+      </w:r>
+    </w:p>
+    <w:p>
+      <w:pPr>
+        <w:rPr>
+          <w:noProof/>
+        </w:rPr>
+      </w:pPr>
+    </w:p>
+    <w:p>
+      <w:r>
+        <w:lastRenderedPageBreak/>
+        <w:drawing>
+          <wp:inline distT="0" distB="0" distL="0" distR="0" wp14:anchorId="7F067C5C" wp14:editId="15E0366E">
+            <wp:extent cx="5943600" cy="4846955"/>
+            <wp:effectExtent l="0" t="0" r="0" b="0"/>
+            <wp:docPr id="1690252948" name="Picture 1" descr="A screenshot of a computer&#10;&#10;AI-generated content may be incorrect."/>
+            <wp:cNvGraphicFramePr>
+              <a:graphicFrameLocks xmlns:a="http://schemas.openxmlformats.org/drawingml/2006/main" noChangeAspect="1"/>
+            </wp:cNvGraphicFramePr>
+            <a:graphic xmlns:a="http://schemas.openxmlformats.org/drawingml/2006/main">
+              <a:graphicData uri="http://schemas.openxmlformats.org/drawingml/2006/picture">
+                <pic:pic xmlns:pic="http://schemas.openxmlformats.org/drawingml/2006/picture">
+                  <pic:nvPicPr>
+                    <pic:cNvPr id="1690252948" name="Picture 1" descr="A screenshot of a computer&#10;&#10;AI-generated content may be incorrect."/>
+                    <pic:cNvPicPr/>
+                  </pic:nvPicPr>
+                  <pic:blipFill>
+                    <a:blip r:embed="rId35"/>
+                    <a:stretch>
+                      <a:fillRect/>
+                    </a:stretch>
+                  </pic:blipFill>
+                  <pic:spPr>
+                    <a:xfrm>
+                      <a:off x="0" y="0"/>
+                      <a:ext cx="5943600" cy="4846955"/>
+                    </a:xfrm>
+                    <a:prstGeom prst="rect">
+                      <a:avLst/>
+                    </a:prstGeom>
+                  </pic:spPr>
+                </pic:pic>
+              </a:graphicData>
+            </a:graphic>
+          </wp:inline>
+        </w:drawing>
+      </w:r>
+    </w:p>
+    <w:p>
+      <w:pPr>
+        <w:rPr>
+          <w:b/>
+          <w:bCs/>
+        </w:rPr>
+      </w:pPr>
+      <w:r>
+        <w:rPr>
+          <w:rFonts w:ascii="Segoe UI Emoji" w:hAnsi="Segoe UI Emoji" w:cs="Segoe UI Emoji"/>
+          <w:b/>
+          <w:bCs/>
+        </w:rPr>
+        <w:t>✅</w:t>
+      </w:r>
+      <w:r>
+        <w:rPr>
+          <w:b/>
+          <w:bCs/>
+        </w:rPr>
+        <w:t xml:space="preserve"> 5. Test PUT /</w:t>
+      </w:r>
+      <w:proofErr w:type="gramStart"/>
+      <w:r>
+        <w:rPr>
+          <w:b/>
+          <w:bCs/>
+        </w:rPr>
+        <w:t>weather/{</w:t>
+      </w:r>
+      <w:proofErr w:type="gramEnd"/>
+      <w:r>
+        <w:rPr>
+          <w:b/>
+          <w:bCs/>
+        </w:rPr>
+        <w:t>id} with Non-existent ID</w:t>
+      </w:r>
+    </w:p>
+    <w:p>
+      <w:pPr>
+        <w:numPr>
+          <w:ilvl w:val="0"/>
+          <w:numId w:val="15"/>
+        </w:numPr>
+      </w:pPr>
+      <w:r>
+        <w:t xml:space="preserve">Input: Valid </w:t>
+      </w:r>
+      <w:proofErr w:type="spellStart"/>
+      <w:r>
+        <w:t>ObjectId</w:t>
+      </w:r>
+      <w:proofErr w:type="spellEnd"/>
+      <w:r>
+        <w:t xml:space="preserve"> that’s not in DB</w:t>
+      </w:r>
+    </w:p>
+    <w:p>
+      <w:pPr>
+        <w:numPr>
+          <w:ilvl w:val="0"/>
+          <w:numId w:val="15"/>
+        </w:numPr>
+      </w:pPr>
+      <w:r>
+        <w:t>Expected: 404 Not Found</w:t>
+      </w:r>
+    </w:p>
+    <w:p>
+      <w:pPr>
+        <w:numPr>
+          <w:ilvl w:val="0"/>
+          <w:numId w:val="15"/>
+        </w:numPr>
+      </w:pPr>
+      <w:r>
+        <w:t>Message: "Weather data not found."</w:t>
+      </w:r>
+    </w:p>
+    <w:p>
+      <w:r>
+        <w:rPr>
+          <w:rFonts w:ascii="Segoe UI Emoji" w:hAnsi="Segoe UI Emoji" w:cs="Segoe UI Emoji"/>
+        </w:rPr>
+        <w:t>✅</w:t>
+      </w:r>
+      <w:r>
+        <w:t xml:space="preserve"> Use the same test ID from step 2.</w:t>
+      </w:r>
+    </w:p>
+    <w:p>
+      <w:r>
+        <w:lastRenderedPageBreak/>
+        <w:t xml:space="preserve"> </w:t>
+      </w:r>
+      <w:r>
+        <w:drawing>
+          <wp:inline distT="0" distB="0" distL="0" distR="0" wp14:anchorId="62F773F6" wp14:editId="618859E6">
+            <wp:extent cx="5943600" cy="3671570"/>
+            <wp:effectExtent l="0" t="0" r="0" b="5080"/>
+            <wp:docPr id="370514645" name="Picture 1" descr="A screenshot of a computer program&#10;&#10;AI-generated content may be incorrect."/>
+            <wp:cNvGraphicFramePr>
+              <a:graphicFrameLocks xmlns:a="http://schemas.openxmlformats.org/drawingml/2006/main" noChangeAspect="1"/>
+            </wp:cNvGraphicFramePr>
+            <a:graphic xmlns:a="http://schemas.openxmlformats.org/drawingml/2006/main">
+              <a:graphicData uri="http://schemas.openxmlformats.org/drawingml/2006/picture">
+                <pic:pic xmlns:pic="http://schemas.openxmlformats.org/drawingml/2006/picture">
+                  <pic:nvPicPr>
+                    <pic:cNvPr id="370514645" name="Picture 1" descr="A screenshot of a computer program&#10;&#10;AI-generated content may be incorrect."/>
+                    <pic:cNvPicPr/>
+                  </pic:nvPicPr>
+                  <pic:blipFill>
+                    <a:blip r:embed="rId36"/>
+                    <a:stretch>
+                      <a:fillRect/>
+                    </a:stretch>
+                  </pic:blipFill>
+                  <pic:spPr>
+                    <a:xfrm>
+                      <a:off x="0" y="0"/>
+                      <a:ext cx="5943600" cy="3671570"/>
+                    </a:xfrm>
+                    <a:prstGeom prst="rect">
+                      <a:avLst/>
+                    </a:prstGeom>
+                  </pic:spPr>
+                </pic:pic>
+              </a:graphicData>
+            </a:graphic>
+          </wp:inline>
+        </w:drawing>
+      </w:r>
+    </w:p>
+    <w:p/>
+    <w:p>
+      <w:pPr>
+        <w:ind w:left="720"/>
+      </w:pPr>
+      <w:r>
+        <w:t>Testing the URL</w:t>
+      </w:r>
+      <w:r>
+        <w:br/>
+        <w:t xml:space="preserve"> </w:t>
+      </w:r>
+      <w:r>
+        <w:t>Non-existent but valid ID:</w:t>
+      </w:r>
+      <w:r>
+        <w:br/>
+      </w:r>
+      <w:r>
+        <w:drawing>
+          <wp:inline distT="0" distB="0" distL="0" distR="0" wp14:anchorId="6235DDDE" wp14:editId="1A17F1EF">
+            <wp:extent cx="5020376" cy="952633"/>
+            <wp:effectExtent l="0" t="0" r="8890" b="0"/>
+            <wp:docPr id="350443626" name="Picture 1" descr="A screenshot of a computer&#10;&#10;AI-generated content may be incorrect."/>
+            <wp:cNvGraphicFramePr>
+              <a:graphicFrameLocks xmlns:a="http://schemas.openxmlformats.org/drawingml/2006/main" noChangeAspect="1"/>
+            </wp:cNvGraphicFramePr>
+            <a:graphic xmlns:a="http://schemas.openxmlformats.org/drawingml/2006/main">
+              <a:graphicData uri="http://schemas.openxmlformats.org/drawingml/2006/picture">
+                <pic:pic xmlns:pic="http://schemas.openxmlformats.org/drawingml/2006/picture">
+                  <pic:nvPicPr>
+                    <pic:cNvPr id="350443626" name="Picture 1" descr="A screenshot of a computer&#10;&#10;AI-generated content may be incorrect."/>
+                    <pic:cNvPicPr/>
+                  </pic:nvPicPr>
+                  <pic:blipFill>
+                    <a:blip r:embed="rId37"/>
+                    <a:stretch>
+                      <a:fillRect/>
+                    </a:stretch>
+                  </pic:blipFill>
+                  <pic:spPr>
+                    <a:xfrm>
+                      <a:off x="0" y="0"/>
+                      <a:ext cx="5020376" cy="952633"/>
+                    </a:xfrm>
+                    <a:prstGeom prst="rect">
+                      <a:avLst/>
+                    </a:prstGeom>
+                  </pic:spPr>
+                </pic:pic>
+              </a:graphicData>
+            </a:graphic>
+          </wp:inline>
+        </w:drawing>
+      </w:r>
+    </w:p>
+    <w:p>
+      <w:pPr>
+        <w:ind w:left="720"/>
+      </w:pPr>
+      <w:r>
+        <w:t>Invalid ID format:</w:t>
+      </w:r>
+      <w:r>
+        <w:br/>
+      </w:r>
+      <w:r>
+        <w:drawing>
+          <wp:inline distT="0" distB="0" distL="0" distR="0" wp14:anchorId="5F9531D0" wp14:editId="47A6575C">
+            <wp:extent cx="3715268" cy="914528"/>
+            <wp:effectExtent l="0" t="0" r="0" b="0"/>
+            <wp:docPr id="664453930" name="Picture 1" descr="A screenshot of a computer&#10;&#10;AI-generated content may be incorrect."/>
+            <wp:cNvGraphicFramePr>
+              <a:graphicFrameLocks xmlns:a="http://schemas.openxmlformats.org/drawingml/2006/main" noChangeAspect="1"/>
+            </wp:cNvGraphicFramePr>
+            <a:graphic xmlns:a="http://schemas.openxmlformats.org/drawingml/2006/main">
+              <a:graphicData uri="http://schemas.openxmlformats.org/drawingml/2006/picture">
+                <pic:pic xmlns:pic="http://schemas.openxmlformats.org/drawingml/2006/picture">
+                  <pic:nvPicPr>
+                    <pic:cNvPr id="664453930" name="Picture 1" descr="A screenshot of a computer&#10;&#10;AI-generated content may be incorrect."/>
+                    <pic:cNvPicPr/>
+                  </pic:nvPicPr>
+                  <pic:blipFill>
+                    <a:blip r:embed="rId38"/>
+                    <a:stretch>
+                      <a:fillRect/>
+                    </a:stretch>
+                  </pic:blipFill>
+                  <pic:spPr>
+                    <a:xfrm>
+                      <a:off x="0" y="0"/>
+                      <a:ext cx="3715268" cy="914528"/>
+                    </a:xfrm>
+                    <a:prstGeom prst="rect">
+                      <a:avLst/>
+                    </a:prstGeom>
+                  </pic:spPr>
+                </pic:pic>
+              </a:graphicData>
+            </a:graphic>
+          </wp:inline>
+        </w:drawing>
+      </w:r>
+    </w:p>
+    <w:p>
+      <w:r>
+        <w:t>Bad POST body:</w:t>
+      </w:r>
+    </w:p>
+    <w:p>
+      <w:r>
+        <w:lastRenderedPageBreak/>
+        <w:drawing>
+          <wp:inline distT="0" distB="0" distL="0" distR="0" wp14:anchorId="34123A23" wp14:editId="5ADD631A">
+            <wp:extent cx="5557520" cy="1501005"/>
+            <wp:effectExtent l="0" t="0" r="5080" b="4445"/>
+            <wp:docPr id="1826402901" name="Picture 1" descr="A screenshot of a computer&#10;&#10;AI-generated content may be incorrect."/>
+            <wp:cNvGraphicFramePr>
+              <a:graphicFrameLocks xmlns:a="http://schemas.openxmlformats.org/drawingml/2006/main" noChangeAspect="1"/>
+            </wp:cNvGraphicFramePr>
+            <a:graphic xmlns:a="http://schemas.openxmlformats.org/drawingml/2006/main">
+              <a:graphicData uri="http://schemas.openxmlformats.org/drawingml/2006/picture">
+                <pic:pic xmlns:pic="http://schemas.openxmlformats.org/drawingml/2006/picture">
+                  <pic:nvPicPr>
+                    <pic:cNvPr id="1826402901" name="Picture 1" descr="A screenshot of a computer&#10;&#10;AI-generated content may be incorrect."/>
+                    <pic:cNvPicPr/>
+                  </pic:nvPicPr>
+                  <pic:blipFill>
+                    <a:blip r:embed="rId39"/>
+                    <a:stretch>
+                      <a:fillRect/>
+                    </a:stretch>
+                  </pic:blipFill>
+                  <pic:spPr>
+                    <a:xfrm>
+                      <a:off x="0" y="0"/>
+                      <a:ext cx="5566520" cy="1503436"/>
+                    </a:xfrm>
+                    <a:prstGeom prst="rect">
+                      <a:avLst/>
+                    </a:prstGeom>
+                  </pic:spPr>
+                </pic:pic>
+              </a:graphicData>
+            </a:graphic>
+          </wp:inline>
+        </w:drawing>
+      </w:r>
+    </w:p>
+    <w:p/>
+    <w:p/>
+    <w:p/>
+    <w:p>
+      <w:r>
+        <w:t>How to Run the Project</w:t>
+      </w:r>
+    </w:p>
+    <w:p/>
+    <w:p/>
+    <w:p>
+      <w:r>
+        <w:t># 1. Create virtual env (optional but recommended)</w:t>
+      </w:r>
+    </w:p>
+    <w:p>
+      <w:r>
+        <w:t xml:space="preserve">python -m </w:t>
+      </w:r>
+      <w:proofErr w:type="spellStart"/>
+      <w:r>
+        <w:t>venv</w:t>
+      </w:r>
+      <w:proofErr w:type="spellEnd"/>
+      <w:r>
+        <w:t xml:space="preserve"> </w:t>
+      </w:r>
+      <w:proofErr w:type="spellStart"/>
+      <w:r>
+        <w:t>venv</w:t>
+      </w:r>
+      <w:proofErr w:type="spellEnd"/>
+    </w:p>
+    <w:p>
+      <w:r>
+        <w:t xml:space="preserve">source </w:t>
+      </w:r>
+      <w:proofErr w:type="spellStart"/>
+      <w:r>
+        <w:t>venv</w:t>
+      </w:r>
+      <w:proofErr w:type="spellEnd"/>
+      <w:r>
+        <w:t>/bin/</w:t>
+      </w:r>
+      <w:proofErr w:type="gramStart"/>
+      <w:r>
+        <w:t>activate  #</w:t>
+      </w:r>
+      <w:proofErr w:type="gramEnd"/>
+      <w:r>
+        <w:t xml:space="preserve"> or </w:t>
+      </w:r>
+      <w:proofErr w:type="spellStart"/>
+      <w:r>
+        <w:t>venv</w:t>
+      </w:r>
+      <w:proofErr w:type="spellEnd"/>
+      <w:r>
+        <w:t>\Scripts\activate on Windows</w:t>
+      </w:r>
+    </w:p>
+    <w:p/>
+    <w:p>
+      <w:r>
+        <w:t># 2. Install dependencies</w:t>
+      </w:r>
+    </w:p>
+    <w:p>
+      <w:r>
+        <w:t>pip install -r requirements.txt</w:t>
+      </w:r>
+    </w:p>
+    <w:p/>
+    <w:p>
+      <w:r>
+        <w:t># 3. Start MongoDB (locally or via Docker)</w:t>
+      </w:r>
+    </w:p>
+    <w:p/>
+    <w:p>
+      <w:r>
+        <w:t xml:space="preserve"># 4. Run </w:t>
+      </w:r>
+      <w:proofErr w:type="spellStart"/>
+      <w:r>
+        <w:t>FastAPI</w:t>
+      </w:r>
+      <w:proofErr w:type="spellEnd"/>
+    </w:p>
+    <w:p>
+      <w:proofErr w:type="spellStart"/>
+      <w:r>
+        <w:t>uvicorn</w:t>
+      </w:r>
+      <w:proofErr w:type="spellEnd"/>
+      <w:r>
+        <w:t xml:space="preserve"> </w:t>
+      </w:r>
+      <w:proofErr w:type="spellStart"/>
+      <w:proofErr w:type="gramStart"/>
+      <w:r>
+        <w:t>app.main</w:t>
+      </w:r>
+      <w:proofErr w:type="gramEnd"/>
+      <w:r>
+        <w:t>:app</w:t>
+      </w:r>
+      <w:proofErr w:type="spellEnd"/>
+      <w:r>
+        <w:t xml:space="preserve"> --reload</w:t>
+      </w:r>
+    </w:p>
+    <w:p/>
+    <w:p>
+      <w:r>
+        <w:t># 5. Run tests</w:t>
+      </w:r>
+    </w:p>
+    <w:p>
+      <w:proofErr w:type="spellStart"/>
+      <w:r>
+        <w:t>pytest</w:t>
+      </w:r>
+      <w:proofErr w:type="spellEnd"/>
+    </w:p>
+    <w:p/>
+    <w:p/>
+    <w:p/>
+    <w:p>
+      <w:r>
+        <w:t>"""</w:t>
+      </w:r>
+      <w:proofErr w:type="spellStart"/>
+      <w:r>
+        <w:t>fastapi</w:t>
+      </w:r>
+      <w:proofErr w:type="spellEnd"/>
+      <w:r>
+        <w:t xml:space="preserve"> = main web framework</w:t>
+      </w:r>
+    </w:p>
+    <w:p>
+      <w:proofErr w:type="spellStart"/>
+      <w:r>
+        <w:t>uvicorn</w:t>
+      </w:r>
+      <w:proofErr w:type="spellEnd"/>
+      <w:r>
+        <w:t xml:space="preserve"> = ASGI server</w:t>
+      </w:r>
+    </w:p>
+    <w:p>
+      <w:proofErr w:type="spellStart"/>
+      <w:r>
+        <w:t>pymongo</w:t>
+      </w:r>
+      <w:proofErr w:type="spellEnd"/>
+      <w:r>
+        <w:t xml:space="preserve"> = MongoDB driver, Connect and interact with MongoDB</w:t>
+      </w:r>
+    </w:p>
+    <w:p>
+      <w:proofErr w:type="spellStart"/>
+      <w:r>
+        <w:t>bson</w:t>
+      </w:r>
+      <w:proofErr w:type="spellEnd"/>
+      <w:r>
+        <w:t xml:space="preserve"> = BSON data format support, </w:t>
+      </w:r>
+      <w:proofErr w:type="gramStart"/>
+      <w:r>
+        <w:t>Needed</w:t>
+      </w:r>
+      <w:proofErr w:type="gramEnd"/>
+      <w:r>
+        <w:t xml:space="preserve"> to work with </w:t>
+      </w:r>
+      <w:proofErr w:type="spellStart"/>
+      <w:r>
+        <w:t>ObjectId</w:t>
+      </w:r>
+      <w:proofErr w:type="spellEnd"/>
+      <w:r>
+        <w:t xml:space="preserve"> and BSON types manually</w:t>
+      </w:r>
+    </w:p>
+    <w:p>
+      <w:proofErr w:type="spellStart"/>
+      <w:r>
+        <w:t>pytest</w:t>
+      </w:r>
+      <w:proofErr w:type="spellEnd"/>
+      <w:r>
+        <w:t xml:space="preserve"> = Testing framework, used for writing and running tests</w:t>
+      </w:r>
+    </w:p>
+    <w:p>
+      <w:proofErr w:type="spellStart"/>
+      <w:r>
+        <w:t>pydantic</w:t>
+      </w:r>
+      <w:proofErr w:type="spellEnd"/>
+      <w:r>
+        <w:t xml:space="preserve"> = Data validation and settings management, Used for request and response models</w:t>
+      </w:r>
+    </w:p>
+    <w:p>
+      <w:proofErr w:type="spellStart"/>
+      <w:r>
+        <w:t>httpx</w:t>
+      </w:r>
+      <w:proofErr w:type="spellEnd"/>
+      <w:r>
+        <w:t xml:space="preserve"> = HTTP client for making requests, </w:t>
+      </w:r>
+      <w:proofErr w:type="spellStart"/>
+      <w:r>
+        <w:t>FastAPI</w:t>
+      </w:r>
+      <w:proofErr w:type="spellEnd"/>
+      <w:r>
+        <w:t xml:space="preserve"> internally uses </w:t>
+      </w:r>
+      <w:proofErr w:type="gramStart"/>
+      <w:r>
+        <w:t>it;</w:t>
+      </w:r>
+      <w:proofErr w:type="gramEnd"/>
+      <w:r>
+        <w:t xml:space="preserve"> useful for client requests in tests</w:t>
+      </w:r>
+    </w:p>
+    <w:p>
+      <w:r>
+        <w:t>python"""</w:t>
+      </w:r>
+    </w:p>
+    <w:p/>
+    <w:p/>
+    <w:p>
+      <w:r>
+        <w:drawing>
+          <wp:inline distT="0" distB="0" distL="0" distR="0" wp14:anchorId="17045421" wp14:editId="0BF3EC98">
+            <wp:extent cx="5943600" cy="1539875"/>
+            <wp:effectExtent l="0" t="0" r="0" b="3175"/>
+            <wp:docPr id="1940485274" name="Picture 1" descr="A screenshot of a computer&#10;&#10;AI-generated content may be incorrect."/>
+            <wp:cNvGraphicFramePr>
+              <a:graphicFrameLocks xmlns:a="http://schemas.openxmlformats.org/drawingml/2006/main" noChangeAspect="1"/>
+            </wp:cNvGraphicFramePr>
+            <a:graphic xmlns:a="http://schemas.openxmlformats.org/drawingml/2006/main">
+              <a:graphicData uri="http://schemas.openxmlformats.org/drawingml/2006/picture">
+                <pic:pic xmlns:pic="http://schemas.openxmlformats.org/drawingml/2006/picture">
+                  <pic:nvPicPr>
+                    <pic:cNvPr id="1940485274" name="Picture 1" descr="A screenshot of a computer&#10;&#10;AI-generated content may be incorrect."/>
+                    <pic:cNvPicPr/>
+                  </pic:nvPicPr>
+                  <pic:blipFill>
+                    <a:blip r:embed="rId40"/>
+                    <a:stretch>
+                      <a:fillRect/>
+                    </a:stretch>
+                  </pic:blipFill>
+                  <pic:spPr>
+                    <a:xfrm>
+                      <a:off x="0" y="0"/>
+                      <a:ext cx="5943600" cy="1539875"/>
+                    </a:xfrm>
+                    <a:prstGeom prst="rect">
+                      <a:avLst/>
+                    </a:prstGeom>
+                  </pic:spPr>
+                </pic:pic>
+              </a:graphicData>
+            </a:graphic>
+          </wp:inline>
+        </w:drawing>
+      </w:r>
+    </w:p>
+    <w:p>
+      <w:r>
+        <w:lastRenderedPageBreak/>
+        <w:drawing>
+          <wp:inline distT="0" distB="0" distL="0" distR="0" wp14:anchorId="6EB138EC" wp14:editId="4F76D891">
+            <wp:extent cx="5943600" cy="7211695"/>
+            <wp:effectExtent l="0" t="0" r="0" b="8255"/>
+            <wp:docPr id="13278411" name="Picture 1" descr="A screenshot of a computer program&#10;&#10;AI-generated content may be incorrect."/>
+            <wp:cNvGraphicFramePr>
+              <a:graphicFrameLocks xmlns:a="http://schemas.openxmlformats.org/drawingml/2006/main" noChangeAspect="1"/>
+            </wp:cNvGraphicFramePr>
+            <a:graphic xmlns:a="http://schemas.openxmlformats.org/drawingml/2006/main">
+              <a:graphicData uri="http://schemas.openxmlformats.org/drawingml/2006/picture">
+                <pic:pic xmlns:pic="http://schemas.openxmlformats.org/drawingml/2006/picture">
+                  <pic:nvPicPr>
+                    <pic:cNvPr id="13278411" name="Picture 1" descr="A screenshot of a computer program&#10;&#10;AI-generated content may be incorrect."/>
+                    <pic:cNvPicPr/>
+                  </pic:nvPicPr>
+                  <pic:blipFill>
+                    <a:blip r:embed="rId41"/>
+                    <a:stretch>
+                      <a:fillRect/>
+                    </a:stretch>
+                  </pic:blipFill>
+                  <pic:spPr>
+                    <a:xfrm>
+                      <a:off x="0" y="0"/>
+                      <a:ext cx="5943600" cy="7211695"/>
+                    </a:xfrm>
+                    <a:prstGeom prst="rect">
+                      <a:avLst/>
+                    </a:prstGeom>
+                  </pic:spPr>
+                </pic:pic>
+              </a:graphicData>
+            </a:graphic>
+          </wp:inline>
+        </w:drawing>
+      </w:r>
+    </w:p>
+    <w:p>
+      <w:r>
+        <w:lastRenderedPageBreak/>
+        <w:drawing>
+          <wp:inline distT="0" distB="0" distL="0" distR="0" wp14:anchorId="4E56ECA2" wp14:editId="432C1AF0">
+            <wp:extent cx="5943600" cy="7814945"/>
+            <wp:effectExtent l="0" t="0" r="0" b="0"/>
+            <wp:docPr id="87587215" name="Picture 1" descr="A screenshot of a computer code&#10;&#10;AI-generated content may be incorrect."/>
+            <wp:cNvGraphicFramePr>
+              <a:graphicFrameLocks xmlns:a="http://schemas.openxmlformats.org/drawingml/2006/main" noChangeAspect="1"/>
+            </wp:cNvGraphicFramePr>
+            <a:graphic xmlns:a="http://schemas.openxmlformats.org/drawingml/2006/main">
+              <a:graphicData uri="http://schemas.openxmlformats.org/drawingml/2006/picture">
+                <pic:pic xmlns:pic="http://schemas.openxmlformats.org/drawingml/2006/picture">
+                  <pic:nvPicPr>
+                    <pic:cNvPr id="87587215" name="Picture 1" descr="A screenshot of a computer code&#10;&#10;AI-generated content may be incorrect."/>
+                    <pic:cNvPicPr/>
+                  </pic:nvPicPr>
+                  <pic:blipFill>
+                    <a:blip r:embed="rId42"/>
+                    <a:stretch>
+                      <a:fillRect/>
+                    </a:stretch>
+                  </pic:blipFill>
+                  <pic:spPr>
+                    <a:xfrm>
+                      <a:off x="0" y="0"/>
+                      <a:ext cx="5943600" cy="7814945"/>
+                    </a:xfrm>
+                    <a:prstGeom prst="rect">
+                      <a:avLst/>
+                    </a:prstGeom>
+                  </pic:spPr>
+                </pic:pic>
+              </a:graphicData>
+            </a:graphic>
+          </wp:inline>
+        </w:drawing>
+      </w:r>
+    </w:p>
+    <w:p/>
+    <w:p>
+      <w:r>
+        <w:lastRenderedPageBreak/>
+        <w:drawing>
+          <wp:inline distT="0" distB="0" distL="0" distR="0" wp14:anchorId="0B51A1DC" wp14:editId="107B371D">
+            <wp:extent cx="5943600" cy="5515610"/>
+            <wp:effectExtent l="0" t="0" r="0" b="8890"/>
+            <wp:docPr id="122879428" name="Picture 1" descr="A screenshot of a computer&#10;&#10;AI-generated content may be incorrect."/>
+            <wp:cNvGraphicFramePr>
+              <a:graphicFrameLocks xmlns:a="http://schemas.openxmlformats.org/drawingml/2006/main" noChangeAspect="1"/>
+            </wp:cNvGraphicFramePr>
+            <a:graphic xmlns:a="http://schemas.openxmlformats.org/drawingml/2006/main">
+              <a:graphicData uri="http://schemas.openxmlformats.org/drawingml/2006/picture">
+                <pic:pic xmlns:pic="http://schemas.openxmlformats.org/drawingml/2006/picture">
+                  <pic:nvPicPr>
+                    <pic:cNvPr id="122879428" name="Picture 1" descr="A screenshot of a computer&#10;&#10;AI-generated content may be incorrect."/>
+                    <pic:cNvPicPr/>
+                  </pic:nvPicPr>
+                  <pic:blipFill>
+                    <a:blip r:embed="rId43"/>
+                    <a:stretch>
+                      <a:fillRect/>
+                    </a:stretch>
+                  </pic:blipFill>
+                  <pic:spPr>
+                    <a:xfrm>
+                      <a:off x="0" y="0"/>
+                      <a:ext cx="5943600" cy="5515610"/>
+                    </a:xfrm>
+                    <a:prstGeom prst="rect">
+                      <a:avLst/>
+                    </a:prstGeom>
+                  </pic:spPr>
+                </pic:pic>
+              </a:graphicData>
+            </a:graphic>
+          </wp:inline>
+        </w:drawing>
+      </w:r>
+    </w:p>
+    <w:p/>
+    <w:p/>
+    <w:p/>
+    <w:p>
+      <w:hyperlink r:id="rId44" w:history="1">
+        <w:r>
+          <w:rPr>
+            <w:rStyle w:val="Hyperlink"/>
+          </w:rPr>
+          <w:t>https://code-maven.com/openweathermap-api-using-curl</w:t>
+        </w:r>
+      </w:hyperlink>
+    </w:p>
+    <w:p>
+      <w:r>
+        <w:t>https://www.youtube.com/watch?v=vtaDaHVL_is</w:t>
+      </w:r>
+      <w:r>
+        <w:br/>
+      </w:r>
+    </w:p>
     <w:sectPr>
       <w:pgSz w:w="12240" w:h="15840"/>
       <w:pgMar w:top="1440" w:right="1440" w:bottom="1440" w:left="1440" w:header="720" w:footer="720" w:gutter="0"/>
@@ -1163,6 +2932,304 @@
     </w:lvl>
   </w:abstractNum>
   <w:abstractNum w:abstractNumId="3" w15:restartNumberingAfterBreak="0">
+    <w:nsid w:val="11A21C1B"/>
+    <w:multiLevelType w:val="multilevel"/>
+    <w:tmpl w:val="CF3E1878"/>
+    <w:lvl w:ilvl="0">
+      <w:start w:val="1"/>
+      <w:numFmt w:val="bullet"/>
+      <w:lvlText w:val=""/>
+      <w:lvlJc w:val="left"/>
+      <w:pPr>
+        <w:tabs>
+          <w:tab w:val="num" w:pos="720"/>
+        </w:tabs>
+        <w:ind w:left="720" w:hanging="360"/>
+      </w:pPr>
+      <w:rPr>
+        <w:rFonts w:ascii="Symbol" w:hAnsi="Symbol" w:hint="default"/>
+        <w:sz w:val="20"/>
+      </w:rPr>
+    </w:lvl>
+    <w:lvl w:ilvl="1" w:tentative="1">
+      <w:start w:val="1"/>
+      <w:numFmt w:val="bullet"/>
+      <w:lvlText w:val="o"/>
+      <w:lvlJc w:val="left"/>
+      <w:pPr>
+        <w:tabs>
+          <w:tab w:val="num" w:pos="1440"/>
+        </w:tabs>
+        <w:ind w:left="1440" w:hanging="360"/>
+      </w:pPr>
+      <w:rPr>
+        <w:rFonts w:ascii="Courier New" w:hAnsi="Courier New" w:hint="default"/>
+        <w:sz w:val="20"/>
+      </w:rPr>
+    </w:lvl>
+    <w:lvl w:ilvl="2" w:tentative="1">
+      <w:start w:val="1"/>
+      <w:numFmt w:val="bullet"/>
+      <w:lvlText w:val=""/>
+      <w:lvlJc w:val="left"/>
+      <w:pPr>
+        <w:tabs>
+          <w:tab w:val="num" w:pos="2160"/>
+        </w:tabs>
+        <w:ind w:left="2160" w:hanging="360"/>
+      </w:pPr>
+      <w:rPr>
+        <w:rFonts w:ascii="Wingdings" w:hAnsi="Wingdings" w:hint="default"/>
+        <w:sz w:val="20"/>
+      </w:rPr>
+    </w:lvl>
+    <w:lvl w:ilvl="3" w:tentative="1">
+      <w:start w:val="1"/>
+      <w:numFmt w:val="bullet"/>
+      <w:lvlText w:val=""/>
+      <w:lvlJc w:val="left"/>
+      <w:pPr>
+        <w:tabs>
+          <w:tab w:val="num" w:pos="2880"/>
+        </w:tabs>
+        <w:ind w:left="2880" w:hanging="360"/>
+      </w:pPr>
+      <w:rPr>
+        <w:rFonts w:ascii="Wingdings" w:hAnsi="Wingdings" w:hint="default"/>
+        <w:sz w:val="20"/>
+      </w:rPr>
+    </w:lvl>
+    <w:lvl w:ilvl="4" w:tentative="1">
+      <w:start w:val="1"/>
+      <w:numFmt w:val="bullet"/>
+      <w:lvlText w:val=""/>
+      <w:lvlJc w:val="left"/>
+      <w:pPr>
+        <w:tabs>
+          <w:tab w:val="num" w:pos="3600"/>
+        </w:tabs>
+        <w:ind w:left="3600" w:hanging="360"/>
+      </w:pPr>
+      <w:rPr>
+        <w:rFonts w:ascii="Wingdings" w:hAnsi="Wingdings" w:hint="default"/>
+        <w:sz w:val="20"/>
+      </w:rPr>
+    </w:lvl>
+    <w:lvl w:ilvl="5" w:tentative="1">
+      <w:start w:val="1"/>
+      <w:numFmt w:val="bullet"/>
+      <w:lvlText w:val=""/>
+      <w:lvlJc w:val="left"/>
+      <w:pPr>
+        <w:tabs>
+          <w:tab w:val="num" w:pos="4320"/>
+        </w:tabs>
+        <w:ind w:left="4320" w:hanging="360"/>
+      </w:pPr>
+      <w:rPr>
+        <w:rFonts w:ascii="Wingdings" w:hAnsi="Wingdings" w:hint="default"/>
+        <w:sz w:val="20"/>
+      </w:rPr>
+    </w:lvl>
+    <w:lvl w:ilvl="6" w:tentative="1">
+      <w:start w:val="1"/>
+      <w:numFmt w:val="bullet"/>
+      <w:lvlText w:val=""/>
+      <w:lvlJc w:val="left"/>
+      <w:pPr>
+        <w:tabs>
+          <w:tab w:val="num" w:pos="5040"/>
+        </w:tabs>
+        <w:ind w:left="5040" w:hanging="360"/>
+      </w:pPr>
+      <w:rPr>
+        <w:rFonts w:ascii="Wingdings" w:hAnsi="Wingdings" w:hint="default"/>
+        <w:sz w:val="20"/>
+      </w:rPr>
+    </w:lvl>
+    <w:lvl w:ilvl="7" w:tentative="1">
+      <w:start w:val="1"/>
+      <w:numFmt w:val="bullet"/>
+      <w:lvlText w:val=""/>
+      <w:lvlJc w:val="left"/>
+      <w:pPr>
+        <w:tabs>
+          <w:tab w:val="num" w:pos="5760"/>
+        </w:tabs>
+        <w:ind w:left="5760" w:hanging="360"/>
+      </w:pPr>
+      <w:rPr>
+        <w:rFonts w:ascii="Wingdings" w:hAnsi="Wingdings" w:hint="default"/>
+        <w:sz w:val="20"/>
+      </w:rPr>
+    </w:lvl>
+    <w:lvl w:ilvl="8" w:tentative="1">
+      <w:start w:val="1"/>
+      <w:numFmt w:val="bullet"/>
+      <w:lvlText w:val=""/>
+      <w:lvlJc w:val="left"/>
+      <w:pPr>
+        <w:tabs>
+          <w:tab w:val="num" w:pos="6480"/>
+        </w:tabs>
+        <w:ind w:left="6480" w:hanging="360"/>
+      </w:pPr>
+      <w:rPr>
+        <w:rFonts w:ascii="Wingdings" w:hAnsi="Wingdings" w:hint="default"/>
+        <w:sz w:val="20"/>
+      </w:rPr>
+    </w:lvl>
+  </w:abstractNum>
+  <w:abstractNum w:abstractNumId="4" w15:restartNumberingAfterBreak="0">
+    <w:nsid w:val="186C14A3"/>
+    <w:multiLevelType w:val="multilevel"/>
+    <w:tmpl w:val="C0C4DA26"/>
+    <w:lvl w:ilvl="0">
+      <w:start w:val="1"/>
+      <w:numFmt w:val="bullet"/>
+      <w:lvlText w:val=""/>
+      <w:lvlJc w:val="left"/>
+      <w:pPr>
+        <w:tabs>
+          <w:tab w:val="num" w:pos="720"/>
+        </w:tabs>
+        <w:ind w:left="720" w:hanging="360"/>
+      </w:pPr>
+      <w:rPr>
+        <w:rFonts w:ascii="Symbol" w:hAnsi="Symbol" w:hint="default"/>
+        <w:sz w:val="20"/>
+      </w:rPr>
+    </w:lvl>
+    <w:lvl w:ilvl="1" w:tentative="1">
+      <w:start w:val="1"/>
+      <w:numFmt w:val="bullet"/>
+      <w:lvlText w:val="o"/>
+      <w:lvlJc w:val="left"/>
+      <w:pPr>
+        <w:tabs>
+          <w:tab w:val="num" w:pos="1440"/>
+        </w:tabs>
+        <w:ind w:left="1440" w:hanging="360"/>
+      </w:pPr>
+      <w:rPr>
+        <w:rFonts w:ascii="Courier New" w:hAnsi="Courier New" w:hint="default"/>
+        <w:sz w:val="20"/>
+      </w:rPr>
+    </w:lvl>
+    <w:lvl w:ilvl="2" w:tentative="1">
+      <w:start w:val="1"/>
+      <w:numFmt w:val="bullet"/>
+      <w:lvlText w:val=""/>
+      <w:lvlJc w:val="left"/>
+      <w:pPr>
+        <w:tabs>
+          <w:tab w:val="num" w:pos="2160"/>
+        </w:tabs>
+        <w:ind w:left="2160" w:hanging="360"/>
+      </w:pPr>
+      <w:rPr>
+        <w:rFonts w:ascii="Wingdings" w:hAnsi="Wingdings" w:hint="default"/>
+        <w:sz w:val="20"/>
+      </w:rPr>
+    </w:lvl>
+    <w:lvl w:ilvl="3" w:tentative="1">
+      <w:start w:val="1"/>
+      <w:numFmt w:val="bullet"/>
+      <w:lvlText w:val=""/>
+      <w:lvlJc w:val="left"/>
+      <w:pPr>
+        <w:tabs>
+          <w:tab w:val="num" w:pos="2880"/>
+        </w:tabs>
+        <w:ind w:left="2880" w:hanging="360"/>
+      </w:pPr>
+      <w:rPr>
+        <w:rFonts w:ascii="Wingdings" w:hAnsi="Wingdings" w:hint="default"/>
+        <w:sz w:val="20"/>
+      </w:rPr>
+    </w:lvl>
+    <w:lvl w:ilvl="4" w:tentative="1">
+      <w:start w:val="1"/>
+      <w:numFmt w:val="bullet"/>
+      <w:lvlText w:val=""/>
+      <w:lvlJc w:val="left"/>
+      <w:pPr>
+        <w:tabs>
+          <w:tab w:val="num" w:pos="3600"/>
+        </w:tabs>
+        <w:ind w:left="3600" w:hanging="360"/>
+      </w:pPr>
+      <w:rPr>
+        <w:rFonts w:ascii="Wingdings" w:hAnsi="Wingdings" w:hint="default"/>
+        <w:sz w:val="20"/>
+      </w:rPr>
+    </w:lvl>
+    <w:lvl w:ilvl="5" w:tentative="1">
+      <w:start w:val="1"/>
+      <w:numFmt w:val="bullet"/>
+      <w:lvlText w:val=""/>
+      <w:lvlJc w:val="left"/>
+      <w:pPr>
+        <w:tabs>
+          <w:tab w:val="num" w:pos="4320"/>
+        </w:tabs>
+        <w:ind w:left="4320" w:hanging="360"/>
+      </w:pPr>
+      <w:rPr>
+        <w:rFonts w:ascii="Wingdings" w:hAnsi="Wingdings" w:hint="default"/>
+        <w:sz w:val="20"/>
+      </w:rPr>
+    </w:lvl>
+    <w:lvl w:ilvl="6" w:tentative="1">
+      <w:start w:val="1"/>
+      <w:numFmt w:val="bullet"/>
+      <w:lvlText w:val=""/>
+      <w:lvlJc w:val="left"/>
+      <w:pPr>
+        <w:tabs>
+          <w:tab w:val="num" w:pos="5040"/>
+        </w:tabs>
+        <w:ind w:left="5040" w:hanging="360"/>
+      </w:pPr>
+      <w:rPr>
+        <w:rFonts w:ascii="Wingdings" w:hAnsi="Wingdings" w:hint="default"/>
+        <w:sz w:val="20"/>
+      </w:rPr>
+    </w:lvl>
+    <w:lvl w:ilvl="7" w:tentative="1">
+      <w:start w:val="1"/>
+      <w:numFmt w:val="bullet"/>
+      <w:lvlText w:val=""/>
+      <w:lvlJc w:val="left"/>
+      <w:pPr>
+        <w:tabs>
+          <w:tab w:val="num" w:pos="5760"/>
+        </w:tabs>
+        <w:ind w:left="5760" w:hanging="360"/>
+      </w:pPr>
+      <w:rPr>
+        <w:rFonts w:ascii="Wingdings" w:hAnsi="Wingdings" w:hint="default"/>
+        <w:sz w:val="20"/>
+      </w:rPr>
+    </w:lvl>
+    <w:lvl w:ilvl="8" w:tentative="1">
+      <w:start w:val="1"/>
+      <w:numFmt w:val="bullet"/>
+      <w:lvlText w:val=""/>
+      <w:lvlJc w:val="left"/>
+      <w:pPr>
+        <w:tabs>
+          <w:tab w:val="num" w:pos="6480"/>
+        </w:tabs>
+        <w:ind w:left="6480" w:hanging="360"/>
+      </w:pPr>
+      <w:rPr>
+        <w:rFonts w:ascii="Wingdings" w:hAnsi="Wingdings" w:hint="default"/>
+        <w:sz w:val="20"/>
+      </w:rPr>
+    </w:lvl>
+  </w:abstractNum>
+  <w:abstractNum w:abstractNumId="5" w15:restartNumberingAfterBreak="0">
     <w:nsid w:val="190B70C1"/>
     <w:multiLevelType w:val="hybridMultilevel"/>
     <w:tmpl w:val="3692EB98"/>
@@ -1248,7 +3315,7 @@
       </w:pPr>
     </w:lvl>
   </w:abstractNum>
-  <w:abstractNum w:abstractNumId="4" w15:restartNumberingAfterBreak="0">
+  <w:abstractNum w:abstractNumId="6" w15:restartNumberingAfterBreak="0">
     <w:nsid w:val="242317F0"/>
     <w:multiLevelType w:val="hybridMultilevel"/>
     <w:tmpl w:val="03D205A0"/>
@@ -1334,7 +3401,156 @@
       </w:pPr>
     </w:lvl>
   </w:abstractNum>
-  <w:abstractNum w:abstractNumId="5" w15:restartNumberingAfterBreak="0">
+  <w:abstractNum w:abstractNumId="7" w15:restartNumberingAfterBreak="0">
+    <w:nsid w:val="25613857"/>
+    <w:multiLevelType w:val="multilevel"/>
+    <w:tmpl w:val="312CE7D0"/>
+    <w:lvl w:ilvl="0">
+      <w:start w:val="1"/>
+      <w:numFmt w:val="bullet"/>
+      <w:lvlText w:val=""/>
+      <w:lvlJc w:val="left"/>
+      <w:pPr>
+        <w:tabs>
+          <w:tab w:val="num" w:pos="720"/>
+        </w:tabs>
+        <w:ind w:left="720" w:hanging="360"/>
+      </w:pPr>
+      <w:rPr>
+        <w:rFonts w:ascii="Symbol" w:hAnsi="Symbol" w:hint="default"/>
+        <w:sz w:val="20"/>
+      </w:rPr>
+    </w:lvl>
+    <w:lvl w:ilvl="1">
+      <w:start w:val="1"/>
+      <w:numFmt w:val="bullet"/>
+      <w:lvlText w:val="o"/>
+      <w:lvlJc w:val="left"/>
+      <w:pPr>
+        <w:tabs>
+          <w:tab w:val="num" w:pos="1440"/>
+        </w:tabs>
+        <w:ind w:left="1440" w:hanging="360"/>
+      </w:pPr>
+      <w:rPr>
+        <w:rFonts w:ascii="Courier New" w:hAnsi="Courier New" w:hint="default"/>
+        <w:sz w:val="20"/>
+      </w:rPr>
+    </w:lvl>
+    <w:lvl w:ilvl="2" w:tentative="1">
+      <w:start w:val="1"/>
+      <w:numFmt w:val="bullet"/>
+      <w:lvlText w:val=""/>
+      <w:lvlJc w:val="left"/>
+      <w:pPr>
+        <w:tabs>
+          <w:tab w:val="num" w:pos="2160"/>
+        </w:tabs>
+        <w:ind w:left="2160" w:hanging="360"/>
+      </w:pPr>
+      <w:rPr>
+        <w:rFonts w:ascii="Wingdings" w:hAnsi="Wingdings" w:hint="default"/>
+        <w:sz w:val="20"/>
+      </w:rPr>
+    </w:lvl>
+    <w:lvl w:ilvl="3" w:tentative="1">
+      <w:start w:val="1"/>
+      <w:numFmt w:val="bullet"/>
+      <w:lvlText w:val=""/>
+      <w:lvlJc w:val="left"/>
+      <w:pPr>
+        <w:tabs>
+          <w:tab w:val="num" w:pos="2880"/>
+        </w:tabs>
+        <w:ind w:left="2880" w:hanging="360"/>
+      </w:pPr>
+      <w:rPr>
+        <w:rFonts w:ascii="Wingdings" w:hAnsi="Wingdings" w:hint="default"/>
+        <w:sz w:val="20"/>
+      </w:rPr>
+    </w:lvl>
+    <w:lvl w:ilvl="4" w:tentative="1">
+      <w:start w:val="1"/>
+      <w:numFmt w:val="bullet"/>
+      <w:lvlText w:val=""/>
+      <w:lvlJc w:val="left"/>
+      <w:pPr>
+        <w:tabs>
+          <w:tab w:val="num" w:pos="3600"/>
+        </w:tabs>
+        <w:ind w:left="3600" w:hanging="360"/>
+      </w:pPr>
+      <w:rPr>
+        <w:rFonts w:ascii="Wingdings" w:hAnsi="Wingdings" w:hint="default"/>
+        <w:sz w:val="20"/>
+      </w:rPr>
+    </w:lvl>
+    <w:lvl w:ilvl="5" w:tentative="1">
+      <w:start w:val="1"/>
+      <w:numFmt w:val="bullet"/>
+      <w:lvlText w:val=""/>
+      <w:lvlJc w:val="left"/>
+      <w:pPr>
+        <w:tabs>
+          <w:tab w:val="num" w:pos="4320"/>
+        </w:tabs>
+        <w:ind w:left="4320" w:hanging="360"/>
+      </w:pPr>
+      <w:rPr>
+        <w:rFonts w:ascii="Wingdings" w:hAnsi="Wingdings" w:hint="default"/>
+        <w:sz w:val="20"/>
+      </w:rPr>
+    </w:lvl>
+    <w:lvl w:ilvl="6" w:tentative="1">
+      <w:start w:val="1"/>
+      <w:numFmt w:val="bullet"/>
+      <w:lvlText w:val=""/>
+      <w:lvlJc w:val="left"/>
+      <w:pPr>
+        <w:tabs>
+          <w:tab w:val="num" w:pos="5040"/>
+        </w:tabs>
+        <w:ind w:left="5040" w:hanging="360"/>
+      </w:pPr>
+      <w:rPr>
+        <w:rFonts w:ascii="Wingdings" w:hAnsi="Wingdings" w:hint="default"/>
+        <w:sz w:val="20"/>
+      </w:rPr>
+    </w:lvl>
+    <w:lvl w:ilvl="7" w:tentative="1">
+      <w:start w:val="1"/>
+      <w:numFmt w:val="bullet"/>
+      <w:lvlText w:val=""/>
+      <w:lvlJc w:val="left"/>
+      <w:pPr>
+        <w:tabs>
+          <w:tab w:val="num" w:pos="5760"/>
+        </w:tabs>
+        <w:ind w:left="5760" w:hanging="360"/>
+      </w:pPr>
+      <w:rPr>
+        <w:rFonts w:ascii="Wingdings" w:hAnsi="Wingdings" w:hint="default"/>
+        <w:sz w:val="20"/>
+      </w:rPr>
+    </w:lvl>
+    <w:lvl w:ilvl="8" w:tentative="1">
+      <w:start w:val="1"/>
+      <w:numFmt w:val="bullet"/>
+      <w:lvlText w:val=""/>
+      <w:lvlJc w:val="left"/>
+      <w:pPr>
+        <w:tabs>
+          <w:tab w:val="num" w:pos="6480"/>
+        </w:tabs>
+        <w:ind w:left="6480" w:hanging="360"/>
+      </w:pPr>
+      <w:rPr>
+        <w:rFonts w:ascii="Wingdings" w:hAnsi="Wingdings" w:hint="default"/>
+        <w:sz w:val="20"/>
+      </w:rPr>
+    </w:lvl>
+  </w:abstractNum>
+  <w:abstractNum w:abstractNumId="8" w15:restartNumberingAfterBreak="0">
     <w:nsid w:val="399F3AFF"/>
     <w:multiLevelType w:val="hybridMultilevel"/>
     <w:tmpl w:val="1A2ED70E"/>
@@ -1420,7 +3636,7 @@
       </w:pPr>
     </w:lvl>
   </w:abstractNum>
-  <w:abstractNum w:abstractNumId="6" w15:restartNumberingAfterBreak="0">
+  <w:abstractNum w:abstractNumId="9" w15:restartNumberingAfterBreak="0">
     <w:nsid w:val="41732C46"/>
     <w:multiLevelType w:val="multilevel"/>
     <w:tmpl w:val="56EAD752"/>
@@ -1533,7 +3749,7 @@
       </w:pPr>
     </w:lvl>
   </w:abstractNum>
-  <w:abstractNum w:abstractNumId="7" w15:restartNumberingAfterBreak="0">
+  <w:abstractNum w:abstractNumId="10" w15:restartNumberingAfterBreak="0">
     <w:nsid w:val="469573E4"/>
     <w:multiLevelType w:val="hybridMultilevel"/>
     <w:tmpl w:val="6D96A2FC"/>
@@ -1619,7 +3835,7 @@
       </w:pPr>
     </w:lvl>
   </w:abstractNum>
-  <w:abstractNum w:abstractNumId="8" w15:restartNumberingAfterBreak="0">
+  <w:abstractNum w:abstractNumId="11" w15:restartNumberingAfterBreak="0">
     <w:nsid w:val="500C1648"/>
     <w:multiLevelType w:val="hybridMultilevel"/>
     <w:tmpl w:val="EF14578A"/>
@@ -1705,7 +3921,156 @@
       </w:pPr>
     </w:lvl>
   </w:abstractNum>
-  <w:abstractNum w:abstractNumId="9" w15:restartNumberingAfterBreak="0">
+  <w:abstractNum w:abstractNumId="12" w15:restartNumberingAfterBreak="0">
+    <w:nsid w:val="64A7281D"/>
+    <w:multiLevelType w:val="multilevel"/>
+    <w:tmpl w:val="122C9698"/>
+    <w:lvl w:ilvl="0">
+      <w:start w:val="1"/>
+      <w:numFmt w:val="bullet"/>
+      <w:lvlText w:val=""/>
+      <w:lvlJc w:val="left"/>
+      <w:pPr>
+        <w:tabs>
+          <w:tab w:val="num" w:pos="720"/>
+        </w:tabs>
+        <w:ind w:left="720" w:hanging="360"/>
+      </w:pPr>
+      <w:rPr>
+        <w:rFonts w:ascii="Symbol" w:hAnsi="Symbol" w:hint="default"/>
+        <w:sz w:val="20"/>
+      </w:rPr>
+    </w:lvl>
+    <w:lvl w:ilvl="1" w:tentative="1">
+      <w:start w:val="1"/>
+      <w:numFmt w:val="bullet"/>
+      <w:lvlText w:val="o"/>
+      <w:lvlJc w:val="left"/>
+      <w:pPr>
+        <w:tabs>
+          <w:tab w:val="num" w:pos="1440"/>
+        </w:tabs>
+        <w:ind w:left="1440" w:hanging="360"/>
+      </w:pPr>
+      <w:rPr>
+        <w:rFonts w:ascii="Courier New" w:hAnsi="Courier New" w:hint="default"/>
+        <w:sz w:val="20"/>
+      </w:rPr>
+    </w:lvl>
+    <w:lvl w:ilvl="2" w:tentative="1">
+      <w:start w:val="1"/>
+      <w:numFmt w:val="bullet"/>
+      <w:lvlText w:val=""/>
+      <w:lvlJc w:val="left"/>
+      <w:pPr>
+        <w:tabs>
+          <w:tab w:val="num" w:pos="2160"/>
+        </w:tabs>
+        <w:ind w:left="2160" w:hanging="360"/>
+      </w:pPr>
+      <w:rPr>
+        <w:rFonts w:ascii="Wingdings" w:hAnsi="Wingdings" w:hint="default"/>
+        <w:sz w:val="20"/>
+      </w:rPr>
+    </w:lvl>
+    <w:lvl w:ilvl="3" w:tentative="1">
+      <w:start w:val="1"/>
+      <w:numFmt w:val="bullet"/>
+      <w:lvlText w:val=""/>
+      <w:lvlJc w:val="left"/>
+      <w:pPr>
+        <w:tabs>
+          <w:tab w:val="num" w:pos="2880"/>
+        </w:tabs>
+        <w:ind w:left="2880" w:hanging="360"/>
+      </w:pPr>
+      <w:rPr>
+        <w:rFonts w:ascii="Wingdings" w:hAnsi="Wingdings" w:hint="default"/>
+        <w:sz w:val="20"/>
+      </w:rPr>
+    </w:lvl>
+    <w:lvl w:ilvl="4" w:tentative="1">
+      <w:start w:val="1"/>
+      <w:numFmt w:val="bullet"/>
+      <w:lvlText w:val=""/>
+      <w:lvlJc w:val="left"/>
+      <w:pPr>
+        <w:tabs>
+          <w:tab w:val="num" w:pos="3600"/>
+        </w:tabs>
+        <w:ind w:left="3600" w:hanging="360"/>
+      </w:pPr>
+      <w:rPr>
+        <w:rFonts w:ascii="Wingdings" w:hAnsi="Wingdings" w:hint="default"/>
+        <w:sz w:val="20"/>
+      </w:rPr>
+    </w:lvl>
+    <w:lvl w:ilvl="5" w:tentative="1">
+      <w:start w:val="1"/>
+      <w:numFmt w:val="bullet"/>
+      <w:lvlText w:val=""/>
+      <w:lvlJc w:val="left"/>
+      <w:pPr>
+        <w:tabs>
+          <w:tab w:val="num" w:pos="4320"/>
+        </w:tabs>
+        <w:ind w:left="4320" w:hanging="360"/>
+      </w:pPr>
+      <w:rPr>
+        <w:rFonts w:ascii="Wingdings" w:hAnsi="Wingdings" w:hint="default"/>
+        <w:sz w:val="20"/>
+      </w:rPr>
+    </w:lvl>
+    <w:lvl w:ilvl="6" w:tentative="1">
+      <w:start w:val="1"/>
+      <w:numFmt w:val="bullet"/>
+      <w:lvlText w:val=""/>
+      <w:lvlJc w:val="left"/>
+      <w:pPr>
+        <w:tabs>
+          <w:tab w:val="num" w:pos="5040"/>
+        </w:tabs>
+        <w:ind w:left="5040" w:hanging="360"/>
+      </w:pPr>
+      <w:rPr>
+        <w:rFonts w:ascii="Wingdings" w:hAnsi="Wingdings" w:hint="default"/>
+        <w:sz w:val="20"/>
+      </w:rPr>
+    </w:lvl>
+    <w:lvl w:ilvl="7" w:tentative="1">
+      <w:start w:val="1"/>
+      <w:numFmt w:val="bullet"/>
+      <w:lvlText w:val=""/>
+      <w:lvlJc w:val="left"/>
+      <w:pPr>
+        <w:tabs>
+          <w:tab w:val="num" w:pos="5760"/>
+        </w:tabs>
+        <w:ind w:left="5760" w:hanging="360"/>
+      </w:pPr>
+      <w:rPr>
+        <w:rFonts w:ascii="Wingdings" w:hAnsi="Wingdings" w:hint="default"/>
+        <w:sz w:val="20"/>
+      </w:rPr>
+    </w:lvl>
+    <w:lvl w:ilvl="8" w:tentative="1">
+      <w:start w:val="1"/>
+      <w:numFmt w:val="bullet"/>
+      <w:lvlText w:val=""/>
+      <w:lvlJc w:val="left"/>
+      <w:pPr>
+        <w:tabs>
+          <w:tab w:val="num" w:pos="6480"/>
+        </w:tabs>
+        <w:ind w:left="6480" w:hanging="360"/>
+      </w:pPr>
+      <w:rPr>
+        <w:rFonts w:ascii="Wingdings" w:hAnsi="Wingdings" w:hint="default"/>
+        <w:sz w:val="20"/>
+      </w:rPr>
+    </w:lvl>
+  </w:abstractNum>
+  <w:abstractNum w:abstractNumId="13" w15:restartNumberingAfterBreak="0">
     <w:nsid w:val="75FE6203"/>
     <w:multiLevelType w:val="multilevel"/>
     <w:tmpl w:val="B9FCADA8"/>
@@ -1854,7 +4219,7 @@
       </w:rPr>
     </w:lvl>
   </w:abstractNum>
-  <w:abstractNum w:abstractNumId="10" w15:restartNumberingAfterBreak="0">
+  <w:abstractNum w:abstractNumId="14" w15:restartNumberingAfterBreak="0">
     <w:nsid w:val="79C01C74"/>
     <w:multiLevelType w:val="hybridMultilevel"/>
     <w:tmpl w:val="8C9E3586"/>
@@ -1941,37 +4306,49 @@
     </w:lvl>
   </w:abstractNum>
   <w:num w:numId="1" w16cid:durableId="23212635">
-    <w:abstractNumId w:val="10"/>
+    <w:abstractNumId w:val="14"/>
   </w:num>
   <w:num w:numId="2" w16cid:durableId="1518421408">
-    <w:abstractNumId w:val="8"/>
+    <w:abstractNumId w:val="11"/>
   </w:num>
   <w:num w:numId="3" w16cid:durableId="549609315">
-    <w:abstractNumId w:val="3"/>
+    <w:abstractNumId w:val="5"/>
   </w:num>
   <w:num w:numId="4" w16cid:durableId="1738816222">
-    <w:abstractNumId w:val="4"/>
+    <w:abstractNumId w:val="6"/>
   </w:num>
   <w:num w:numId="5" w16cid:durableId="1586911666">
-    <w:abstractNumId w:val="5"/>
+    <w:abstractNumId w:val="8"/>
   </w:num>
   <w:num w:numId="6" w16cid:durableId="1185437351">
     <w:abstractNumId w:val="2"/>
   </w:num>
   <w:num w:numId="7" w16cid:durableId="1882594250">
-    <w:abstractNumId w:val="7"/>
+    <w:abstractNumId w:val="10"/>
   </w:num>
   <w:num w:numId="8" w16cid:durableId="1363440587">
     <w:abstractNumId w:val="1"/>
   </w:num>
   <w:num w:numId="9" w16cid:durableId="1173106124">
-    <w:abstractNumId w:val="9"/>
+    <w:abstractNumId w:val="13"/>
   </w:num>
   <w:num w:numId="10" w16cid:durableId="1760826700">
     <w:abstractNumId w:val="0"/>
   </w:num>
   <w:num w:numId="11" w16cid:durableId="251595219">
-    <w:abstractNumId w:val="6"/>
+    <w:abstractNumId w:val="9"/>
+  </w:num>
+  <w:num w:numId="12" w16cid:durableId="1701859118">
+    <w:abstractNumId w:val="7"/>
+  </w:num>
+  <w:num w:numId="13" w16cid:durableId="940340013">
+    <w:abstractNumId w:val="4"/>
+  </w:num>
+  <w:num w:numId="14" w16cid:durableId="330447686">
+    <w:abstractNumId w:val="3"/>
+  </w:num>
+  <w:num w:numId="15" w16cid:durableId="1785346679">
+    <w:abstractNumId w:val="12"/>
   </w:num>
 </w:numbering>
 </file>
@@ -2911,6 +5288,29 @@
       <w:shd w:val="clear" w:color="auto" w:fill="E1DFDD"/>
     </w:rPr>
   </w:style>
+  <w:style w:type="paragraph" w:styleId="NormalWeb">
+    <w:name w:val="Normal (Web)"/>
+    <w:basedOn w:val="Normal"/>
+    <w:uiPriority w:val="99"/>
+    <w:semiHidden/>
+    <w:unhideWhenUsed/>
+    <w:rsid w:val="00264A7B"/>
+    <w:rPr>
+      <w:rFonts w:ascii="Times New Roman" w:hAnsi="Times New Roman" w:cs="Times New Roman"/>
+    </w:rPr>
+  </w:style>
+  <w:style w:type="character" w:styleId="FollowedHyperlink">
+    <w:name w:val="FollowedHyperlink"/>
+    <w:basedOn w:val="DefaultParagraphFont"/>
+    <w:uiPriority w:val="99"/>
+    <w:semiHidden/>
+    <w:unhideWhenUsed/>
+    <w:rsid w:val="0085418A"/>
+    <w:rPr>
+      <w:color w:val="96607D" w:themeColor="followedHyperlink"/>
+      <w:u w:val="single"/>
+    </w:rPr>
+  </w:style>
 </w:styles>
 </file>
 
@@ -3227,4 +5627,16 @@
     </a:ext>
   </a:extLst>
 </a:theme>
+</file>
+
+<file path=customXml/item1.xml><?xml version="1.0" encoding="utf-8"?>
+<b:Sources xmlns:b="http://schemas.openxmlformats.org/officeDocument/2006/bibliography" xmlns="http://schemas.openxmlformats.org/officeDocument/2006/bibliography" SelectedStyle="\APASixthEditionOfficeOnline.xsl" StyleName="APA" Version="6"/>
+</file>
+
+<file path=customXml/itemProps1.xml><?xml version="1.0" encoding="utf-8"?>
+<ds:datastoreItem xmlns:ds="http://schemas.openxmlformats.org/officeDocument/2006/customXml" ds:itemID="{0F37883B-11EF-4AE7-BA0B-E4A83ADBAE8A}">
+  <ds:schemaRefs>
+    <ds:schemaRef ds:uri="http://schemas.openxmlformats.org/officeDocument/2006/bibliography"/>
+  </ds:schemaRefs>
+</ds:datastoreItem>
 </file>
</xml_diff>